<commit_message>
Updating presentation and notes
</commit_message>
<xml_diff>
--- a/Notas para la presentación de Kubernetes.docx
+++ b/Notas para la presentación de Kubernetes.docx
@@ -895,8 +895,6 @@
         </w:rPr>
         <w:t>Lo que vamos a hacer es crear, correr y compartir una imagen de contenedor.</w:t>
       </w:r>
-      <w:bookmarkStart w:id="0" w:name="_GoBack"/>
-      <w:bookmarkEnd w:id="0"/>
     </w:p>
     <w:p>
       <w:pPr>
@@ -3547,6 +3545,177 @@
     <w:p>
       <w:pPr>
         <w:rPr>
+          <w:sz w:val="24"/>
+        </w:rPr>
+      </w:pPr>
+      <w:r>
+        <w:rPr>
+          <w:sz w:val="24"/>
+        </w:rPr>
+        <w:t xml:space="preserve">Demostrar que si hacemos </w:t>
+      </w:r>
+      <w:r>
+        <w:rPr>
+          <w:b/>
+          <w:sz w:val="24"/>
+        </w:rPr>
+        <w:t xml:space="preserve">$ </w:t>
+      </w:r>
+      <w:proofErr w:type="spellStart"/>
+      <w:r>
+        <w:rPr>
+          <w:b/>
+          <w:sz w:val="24"/>
+        </w:rPr>
+        <w:t>docker</w:t>
+      </w:r>
+      <w:proofErr w:type="spellEnd"/>
+      <w:r>
+        <w:rPr>
+          <w:b/>
+          <w:sz w:val="24"/>
+        </w:rPr>
+        <w:t xml:space="preserve"> </w:t>
+      </w:r>
+      <w:proofErr w:type="spellStart"/>
+      <w:r>
+        <w:rPr>
+          <w:b/>
+          <w:sz w:val="24"/>
+        </w:rPr>
+        <w:t>rmi</w:t>
+      </w:r>
+      <w:proofErr w:type="spellEnd"/>
+      <w:r>
+        <w:rPr>
+          <w:b/>
+          <w:sz w:val="24"/>
+        </w:rPr>
+        <w:t xml:space="preserve"> </w:t>
+      </w:r>
+      <w:proofErr w:type="spellStart"/>
+      <w:proofErr w:type="gramStart"/>
+      <w:r>
+        <w:rPr>
+          <w:b/>
+          <w:sz w:val="24"/>
+        </w:rPr>
+        <w:t>kubia</w:t>
+      </w:r>
+      <w:proofErr w:type="spellEnd"/>
+      <w:r>
+        <w:rPr>
+          <w:b/>
+          <w:sz w:val="24"/>
+        </w:rPr>
+        <w:t xml:space="preserve"> </w:t>
+      </w:r>
+      <w:r>
+        <w:rPr>
+          <w:sz w:val="24"/>
+        </w:rPr>
+        <w:t xml:space="preserve"> y</w:t>
+      </w:r>
+      <w:proofErr w:type="gramEnd"/>
+      <w:r>
+        <w:rPr>
+          <w:sz w:val="24"/>
+        </w:rPr>
+        <w:t xml:space="preserve"> </w:t>
+      </w:r>
+      <w:r>
+        <w:rPr>
+          <w:sz w:val="24"/>
+        </w:rPr>
+        <w:t xml:space="preserve">volvemos a hacer </w:t>
+      </w:r>
+      <w:r>
+        <w:rPr>
+          <w:b/>
+          <w:sz w:val="24"/>
+        </w:rPr>
+        <w:t xml:space="preserve">$ </w:t>
+      </w:r>
+      <w:proofErr w:type="spellStart"/>
+      <w:r>
+        <w:rPr>
+          <w:b/>
+          <w:sz w:val="24"/>
+        </w:rPr>
+        <w:t>docker</w:t>
+      </w:r>
+      <w:proofErr w:type="spellEnd"/>
+      <w:r>
+        <w:rPr>
+          <w:b/>
+          <w:sz w:val="24"/>
+        </w:rPr>
+        <w:t xml:space="preserve"> </w:t>
+      </w:r>
+      <w:proofErr w:type="spellStart"/>
+      <w:r>
+        <w:rPr>
+          <w:b/>
+          <w:sz w:val="24"/>
+        </w:rPr>
+        <w:t>build</w:t>
+      </w:r>
+      <w:proofErr w:type="spellEnd"/>
+      <w:r>
+        <w:rPr>
+          <w:b/>
+          <w:sz w:val="24"/>
+        </w:rPr>
+        <w:t xml:space="preserve"> -t </w:t>
+      </w:r>
+      <w:proofErr w:type="spellStart"/>
+      <w:r>
+        <w:rPr>
+          <w:b/>
+          <w:sz w:val="24"/>
+        </w:rPr>
+        <w:t>kubia</w:t>
+      </w:r>
+      <w:proofErr w:type="spellEnd"/>
+      <w:r>
+        <w:rPr>
+          <w:b/>
+          <w:sz w:val="24"/>
+        </w:rPr>
+        <w:t xml:space="preserve"> . </w:t>
+      </w:r>
+      <w:r>
+        <w:rPr>
+          <w:sz w:val="24"/>
+        </w:rPr>
+        <w:t xml:space="preserve">, es mucho más rápido porque tiene la imagen de </w:t>
+      </w:r>
+      <w:proofErr w:type="spellStart"/>
+      <w:r>
+        <w:rPr>
+          <w:b/>
+          <w:sz w:val="24"/>
+        </w:rPr>
+        <w:t>node</w:t>
+      </w:r>
+      <w:proofErr w:type="spellEnd"/>
+      <w:r>
+        <w:rPr>
+          <w:b/>
+          <w:sz w:val="24"/>
+        </w:rPr>
+        <w:t xml:space="preserve"> </w:t>
+      </w:r>
+      <w:r>
+        <w:rPr>
+          <w:sz w:val="24"/>
+        </w:rPr>
+        <w:t>descargada.</w:t>
+      </w:r>
+    </w:p>
+    <w:p>
+      <w:pPr>
+        <w:rPr>
           <w:b/>
           <w:sz w:val="24"/>
         </w:rPr>
@@ -4239,21 +4408,1171 @@
           <w:sz w:val="24"/>
         </w:rPr>
       </w:pPr>
+      <w:proofErr w:type="spellStart"/>
+      <w:r>
+        <w:rPr>
+          <w:sz w:val="24"/>
+        </w:rPr>
+        <w:t>Kubernetes</w:t>
+      </w:r>
+      <w:proofErr w:type="spellEnd"/>
+      <w:r>
+        <w:rPr>
+          <w:sz w:val="24"/>
+        </w:rPr>
+        <w:t xml:space="preserve"> es un sistema open </w:t>
+      </w:r>
+      <w:proofErr w:type="spellStart"/>
+      <w:r>
+        <w:rPr>
+          <w:sz w:val="24"/>
+        </w:rPr>
+        <w:t>source</w:t>
+      </w:r>
+      <w:proofErr w:type="spellEnd"/>
+      <w:r>
+        <w:rPr>
+          <w:sz w:val="24"/>
+        </w:rPr>
+        <w:t xml:space="preserve"> creado por Google para la gestión de aplicaciones en contenedores, un sistema de orquestación para contenedores Docker, permitiendo acciones como programar el despliegue, escalado y monitorización de nuestros contenedores.</w:t>
+      </w:r>
+    </w:p>
+    <w:p>
+      <w:pPr>
+        <w:rPr>
+          <w:sz w:val="24"/>
+        </w:rPr>
+      </w:pPr>
+      <w:r>
+        <w:rPr>
+          <w:sz w:val="24"/>
+        </w:rPr>
+        <w:t>Con la suma de más y más componentes para el despliegue y de grandes bases de datos, se vuelve muy difícil de configurar y mantener. Necesitamos una automatización que permita la organización de esos componentes a los servidores y mantenimiento automático.</w:t>
+      </w:r>
+    </w:p>
+    <w:p>
+      <w:pPr>
+        <w:rPr>
+          <w:sz w:val="24"/>
+        </w:rPr>
+      </w:pPr>
+      <w:r>
+        <w:rPr>
+          <w:sz w:val="24"/>
+        </w:rPr>
+        <w:t xml:space="preserve">En esta figura se ve un resumen de qué hace </w:t>
+      </w:r>
+      <w:proofErr w:type="spellStart"/>
+      <w:r>
+        <w:rPr>
+          <w:sz w:val="24"/>
+        </w:rPr>
+        <w:t>Kubernetes</w:t>
+      </w:r>
+      <w:proofErr w:type="spellEnd"/>
+      <w:r>
+        <w:rPr>
+          <w:sz w:val="24"/>
+        </w:rPr>
+        <w:t xml:space="preserve">. Se compone de un </w:t>
+      </w:r>
+      <w:proofErr w:type="gramStart"/>
+      <w:r>
+        <w:rPr>
+          <w:sz w:val="24"/>
+        </w:rPr>
+        <w:t>master</w:t>
+      </w:r>
+      <w:proofErr w:type="gramEnd"/>
+      <w:r>
+        <w:rPr>
+          <w:sz w:val="24"/>
+        </w:rPr>
+        <w:t xml:space="preserve"> </w:t>
+      </w:r>
+      <w:proofErr w:type="spellStart"/>
+      <w:r>
+        <w:rPr>
+          <w:sz w:val="24"/>
+        </w:rPr>
+        <w:t>node</w:t>
+      </w:r>
+      <w:proofErr w:type="spellEnd"/>
+      <w:r>
+        <w:rPr>
+          <w:sz w:val="24"/>
+        </w:rPr>
+        <w:t xml:space="preserve"> y varios </w:t>
+      </w:r>
+      <w:proofErr w:type="spellStart"/>
+      <w:r>
+        <w:rPr>
+          <w:sz w:val="24"/>
+        </w:rPr>
+        <w:t>worker</w:t>
+      </w:r>
+      <w:proofErr w:type="spellEnd"/>
+      <w:r>
+        <w:rPr>
+          <w:sz w:val="24"/>
+        </w:rPr>
+        <w:t xml:space="preserve"> </w:t>
+      </w:r>
+      <w:proofErr w:type="spellStart"/>
+      <w:r>
+        <w:rPr>
+          <w:sz w:val="24"/>
+        </w:rPr>
+        <w:t>nodes</w:t>
+      </w:r>
+      <w:proofErr w:type="spellEnd"/>
+      <w:r>
+        <w:rPr>
+          <w:sz w:val="24"/>
+        </w:rPr>
+        <w:t xml:space="preserve">. El desarrollador le dice a </w:t>
+      </w:r>
+      <w:proofErr w:type="spellStart"/>
+      <w:r>
+        <w:rPr>
+          <w:sz w:val="24"/>
+        </w:rPr>
+        <w:t>Kubernetes</w:t>
+      </w:r>
+      <w:proofErr w:type="spellEnd"/>
+      <w:r>
+        <w:rPr>
+          <w:sz w:val="24"/>
+        </w:rPr>
+        <w:t xml:space="preserve"> cómo quiere los componentes de su aplicación. El número de instancias de cada </w:t>
+      </w:r>
+      <w:proofErr w:type="spellStart"/>
+      <w:r>
+        <w:rPr>
+          <w:sz w:val="24"/>
+        </w:rPr>
+        <w:t>pod</w:t>
+      </w:r>
+      <w:proofErr w:type="spellEnd"/>
+      <w:r>
+        <w:rPr>
+          <w:sz w:val="24"/>
+        </w:rPr>
+        <w:t xml:space="preserve">. Veremos más tarde qué es esto de </w:t>
+      </w:r>
+      <w:proofErr w:type="spellStart"/>
+      <w:proofErr w:type="gramStart"/>
+      <w:r>
+        <w:rPr>
+          <w:sz w:val="24"/>
+        </w:rPr>
+        <w:t>pod</w:t>
+      </w:r>
+      <w:proofErr w:type="spellEnd"/>
+      <w:proofErr w:type="gramEnd"/>
+      <w:r>
+        <w:rPr>
+          <w:sz w:val="24"/>
+        </w:rPr>
+        <w:t xml:space="preserve"> pero aquí podemos ver que los simbolitos son contenedores dentro de los </w:t>
+      </w:r>
+      <w:proofErr w:type="spellStart"/>
+      <w:r>
+        <w:rPr>
+          <w:sz w:val="24"/>
+        </w:rPr>
+        <w:t>pods</w:t>
+      </w:r>
+      <w:proofErr w:type="spellEnd"/>
+      <w:r>
+        <w:rPr>
+          <w:sz w:val="24"/>
+        </w:rPr>
+        <w:t>.</w:t>
+      </w:r>
+    </w:p>
+    <w:p>
+      <w:pPr>
+        <w:rPr>
+          <w:sz w:val="24"/>
+        </w:rPr>
+      </w:pPr>
+      <w:r>
+        <w:rPr>
+          <w:noProof/>
+          <w:sz w:val="24"/>
+        </w:rPr>
+        <w:drawing>
+          <wp:inline distT="0" distB="0" distL="0" distR="0" wp14:anchorId="22BEE8BA" wp14:editId="2DF43793">
+            <wp:extent cx="5391785" cy="2105025"/>
+            <wp:effectExtent l="0" t="0" r="0" b="9525"/>
+            <wp:docPr id="6" name="Imagen 6"/>
+            <wp:cNvGraphicFramePr>
+              <a:graphicFrameLocks xmlns:a="http://schemas.openxmlformats.org/drawingml/2006/main" noChangeAspect="1"/>
+            </wp:cNvGraphicFramePr>
+            <a:graphic xmlns:a="http://schemas.openxmlformats.org/drawingml/2006/main">
+              <a:graphicData uri="http://schemas.openxmlformats.org/drawingml/2006/picture">
+                <pic:pic xmlns:pic="http://schemas.openxmlformats.org/drawingml/2006/picture">
+                  <pic:nvPicPr>
+                    <pic:cNvPr id="0" name="Picture 3"/>
+                    <pic:cNvPicPr>
+                      <a:picLocks noChangeAspect="1" noChangeArrowheads="1"/>
+                    </pic:cNvPicPr>
+                  </pic:nvPicPr>
+                  <pic:blipFill>
+                    <a:blip r:embed="rId12" cstate="print">
+                      <a:extLst>
+                        <a:ext uri="{28A0092B-C50C-407E-A947-70E740481C1C}">
+                          <a14:useLocalDpi xmlns:a14="http://schemas.microsoft.com/office/drawing/2010/main" val="0"/>
+                        </a:ext>
+                      </a:extLst>
+                    </a:blip>
+                    <a:srcRect/>
+                    <a:stretch>
+                      <a:fillRect/>
+                    </a:stretch>
+                  </pic:blipFill>
+                  <pic:spPr bwMode="auto">
+                    <a:xfrm>
+                      <a:off x="0" y="0"/>
+                      <a:ext cx="5391785" cy="2105025"/>
+                    </a:xfrm>
+                    <a:prstGeom prst="rect">
+                      <a:avLst/>
+                    </a:prstGeom>
+                    <a:noFill/>
+                    <a:ln>
+                      <a:noFill/>
+                    </a:ln>
+                  </pic:spPr>
+                </pic:pic>
+              </a:graphicData>
+            </a:graphic>
+          </wp:inline>
+        </w:drawing>
+      </w:r>
+      <w:r>
+        <w:rPr>
+          <w:sz w:val="24"/>
+        </w:rPr>
+        <w:t xml:space="preserve"> </w:t>
+      </w:r>
+    </w:p>
+    <w:p>
+      <w:pPr>
+        <w:rPr>
+          <w:b/>
+          <w:sz w:val="24"/>
+        </w:rPr>
+      </w:pPr>
+      <w:proofErr w:type="spellStart"/>
+      <w:r>
+        <w:rPr>
+          <w:b/>
+          <w:sz w:val="24"/>
+        </w:rPr>
+        <w:t>Understanding</w:t>
+      </w:r>
+      <w:proofErr w:type="spellEnd"/>
+      <w:r>
+        <w:rPr>
+          <w:b/>
+          <w:sz w:val="24"/>
+        </w:rPr>
+        <w:t xml:space="preserve"> the </w:t>
+      </w:r>
+      <w:proofErr w:type="spellStart"/>
+      <w:r>
+        <w:rPr>
+          <w:b/>
+          <w:sz w:val="24"/>
+        </w:rPr>
+        <w:t>architecture</w:t>
+      </w:r>
+      <w:proofErr w:type="spellEnd"/>
+      <w:r>
+        <w:rPr>
+          <w:b/>
+          <w:sz w:val="24"/>
+        </w:rPr>
+        <w:t xml:space="preserve"> of a </w:t>
+      </w:r>
+      <w:proofErr w:type="spellStart"/>
+      <w:r>
+        <w:rPr>
+          <w:b/>
+          <w:sz w:val="24"/>
+        </w:rPr>
+        <w:t>Kubernetes</w:t>
+      </w:r>
+      <w:proofErr w:type="spellEnd"/>
+      <w:r>
+        <w:rPr>
+          <w:b/>
+          <w:sz w:val="24"/>
+        </w:rPr>
+        <w:t xml:space="preserve"> </w:t>
+      </w:r>
+      <w:proofErr w:type="spellStart"/>
+      <w:proofErr w:type="gramStart"/>
+      <w:r>
+        <w:rPr>
+          <w:b/>
+          <w:sz w:val="24"/>
+        </w:rPr>
+        <w:t>cluster</w:t>
+      </w:r>
+      <w:proofErr w:type="spellEnd"/>
+      <w:proofErr w:type="gramEnd"/>
+    </w:p>
+    <w:p>
+      <w:pPr>
+        <w:rPr>
+          <w:sz w:val="24"/>
+        </w:rPr>
+      </w:pPr>
+      <w:r>
+        <w:rPr>
+          <w:sz w:val="24"/>
+        </w:rPr>
+        <w:t xml:space="preserve">Un </w:t>
+      </w:r>
+      <w:proofErr w:type="spellStart"/>
+      <w:proofErr w:type="gramStart"/>
+      <w:r>
+        <w:rPr>
+          <w:sz w:val="24"/>
+        </w:rPr>
+        <w:t>cluster</w:t>
+      </w:r>
+      <w:proofErr w:type="spellEnd"/>
+      <w:proofErr w:type="gramEnd"/>
+      <w:r>
+        <w:rPr>
+          <w:sz w:val="24"/>
+        </w:rPr>
+        <w:t xml:space="preserve"> de </w:t>
+      </w:r>
+      <w:proofErr w:type="spellStart"/>
+      <w:r>
+        <w:rPr>
+          <w:sz w:val="24"/>
+        </w:rPr>
+        <w:t>Kubernetes</w:t>
+      </w:r>
+      <w:proofErr w:type="spellEnd"/>
+      <w:r>
+        <w:rPr>
+          <w:sz w:val="24"/>
+        </w:rPr>
+        <w:t xml:space="preserve"> está compuesto de </w:t>
+      </w:r>
+      <w:r>
+        <w:rPr>
+          <w:sz w:val="24"/>
+        </w:rPr>
+        <w:t>un conjunto de nodos</w:t>
+      </w:r>
+      <w:r>
+        <w:rPr>
+          <w:sz w:val="24"/>
+        </w:rPr>
+        <w:t xml:space="preserve"> de dos tipos</w:t>
+      </w:r>
+      <w:r>
+        <w:rPr>
+          <w:sz w:val="24"/>
+        </w:rPr>
+        <w:t>.</w:t>
+      </w:r>
+    </w:p>
+    <w:p>
+      <w:pPr>
+        <w:pStyle w:val="Prrafodelista"/>
+        <w:numPr>
+          <w:ilvl w:val="0"/>
+          <w:numId w:val="5"/>
+        </w:numPr>
+        <w:rPr>
+          <w:sz w:val="24"/>
+        </w:rPr>
+      </w:pPr>
+      <w:proofErr w:type="gramStart"/>
+      <w:r>
+        <w:rPr>
+          <w:sz w:val="24"/>
+        </w:rPr>
+        <w:t>Master</w:t>
+      </w:r>
+      <w:proofErr w:type="gramEnd"/>
+      <w:r>
+        <w:rPr>
+          <w:sz w:val="24"/>
+        </w:rPr>
+        <w:t xml:space="preserve"> </w:t>
+      </w:r>
+      <w:proofErr w:type="spellStart"/>
+      <w:r>
+        <w:rPr>
+          <w:sz w:val="24"/>
+        </w:rPr>
+        <w:t>node</w:t>
+      </w:r>
+      <w:proofErr w:type="spellEnd"/>
+      <w:r>
+        <w:rPr>
+          <w:sz w:val="24"/>
+        </w:rPr>
+        <w:t xml:space="preserve">, que contiene el Control </w:t>
+      </w:r>
+      <w:proofErr w:type="spellStart"/>
+      <w:r>
+        <w:rPr>
+          <w:sz w:val="24"/>
+        </w:rPr>
+        <w:t>Plane</w:t>
+      </w:r>
+      <w:proofErr w:type="spellEnd"/>
+      <w:r>
+        <w:rPr>
+          <w:sz w:val="24"/>
+        </w:rPr>
+        <w:t xml:space="preserve"> de </w:t>
+      </w:r>
+      <w:proofErr w:type="spellStart"/>
+      <w:r>
+        <w:rPr>
+          <w:sz w:val="24"/>
+        </w:rPr>
+        <w:t>Kubernetes</w:t>
+      </w:r>
+      <w:proofErr w:type="spellEnd"/>
+      <w:r>
+        <w:rPr>
+          <w:sz w:val="24"/>
+        </w:rPr>
+        <w:t xml:space="preserve">. Se encarga de controlar </w:t>
+      </w:r>
+      <w:r>
+        <w:rPr>
+          <w:sz w:val="24"/>
+        </w:rPr>
+        <w:t xml:space="preserve">al </w:t>
+      </w:r>
+      <w:proofErr w:type="spellStart"/>
+      <w:proofErr w:type="gramStart"/>
+      <w:r>
+        <w:rPr>
+          <w:sz w:val="24"/>
+        </w:rPr>
+        <w:t>cluster</w:t>
+      </w:r>
+      <w:proofErr w:type="spellEnd"/>
+      <w:proofErr w:type="gramEnd"/>
+      <w:r>
+        <w:rPr>
+          <w:sz w:val="24"/>
+        </w:rPr>
+        <w:t>.</w:t>
+      </w:r>
+    </w:p>
+    <w:p>
+      <w:pPr>
+        <w:pStyle w:val="Prrafodelista"/>
+        <w:numPr>
+          <w:ilvl w:val="0"/>
+          <w:numId w:val="5"/>
+        </w:numPr>
+        <w:rPr>
+          <w:sz w:val="24"/>
+        </w:rPr>
+      </w:pPr>
+      <w:proofErr w:type="spellStart"/>
+      <w:r>
+        <w:rPr>
+          <w:sz w:val="24"/>
+        </w:rPr>
+        <w:t>Worker</w:t>
+      </w:r>
+      <w:proofErr w:type="spellEnd"/>
+      <w:r>
+        <w:rPr>
+          <w:sz w:val="24"/>
+        </w:rPr>
+        <w:t xml:space="preserve"> </w:t>
+      </w:r>
+      <w:proofErr w:type="spellStart"/>
+      <w:r>
+        <w:rPr>
+          <w:sz w:val="24"/>
+        </w:rPr>
+        <w:t>nodes</w:t>
+      </w:r>
+      <w:proofErr w:type="spellEnd"/>
+      <w:r>
+        <w:rPr>
+          <w:sz w:val="24"/>
+        </w:rPr>
+        <w:t>, que son los que ejecutarán la aplicación real.</w:t>
+      </w:r>
+    </w:p>
+    <w:p>
+      <w:pPr>
+        <w:rPr>
+          <w:sz w:val="24"/>
+        </w:rPr>
+      </w:pPr>
+      <w:r>
+        <w:rPr>
+          <w:sz w:val="24"/>
+        </w:rPr>
+        <w:t>E</w:t>
+      </w:r>
+      <w:r>
+        <w:rPr>
+          <w:sz w:val="24"/>
+        </w:rPr>
+        <w:t xml:space="preserve">l Control </w:t>
+      </w:r>
+      <w:proofErr w:type="spellStart"/>
+      <w:r>
+        <w:rPr>
+          <w:sz w:val="24"/>
+        </w:rPr>
+        <w:t>Plane</w:t>
+      </w:r>
+      <w:proofErr w:type="spellEnd"/>
+      <w:r>
+        <w:rPr>
+          <w:sz w:val="24"/>
+        </w:rPr>
+        <w:t xml:space="preserve"> es lo que controla el </w:t>
+      </w:r>
+      <w:proofErr w:type="spellStart"/>
+      <w:proofErr w:type="gramStart"/>
+      <w:r>
+        <w:rPr>
+          <w:sz w:val="24"/>
+        </w:rPr>
+        <w:t>cluster</w:t>
+      </w:r>
+      <w:proofErr w:type="spellEnd"/>
+      <w:proofErr w:type="gramEnd"/>
+      <w:r>
+        <w:rPr>
+          <w:sz w:val="24"/>
+        </w:rPr>
+        <w:t>. Consiste en los siguientes componentes:</w:t>
+      </w:r>
+    </w:p>
+    <w:p>
+      <w:pPr>
+        <w:pStyle w:val="Prrafodelista"/>
+        <w:numPr>
+          <w:ilvl w:val="0"/>
+          <w:numId w:val="5"/>
+        </w:numPr>
+        <w:rPr>
+          <w:sz w:val="24"/>
+        </w:rPr>
+      </w:pPr>
+      <w:proofErr w:type="spellStart"/>
+      <w:r>
+        <w:rPr>
+          <w:sz w:val="24"/>
+          <w:u w:val="single"/>
+        </w:rPr>
+        <w:t>Kubernetes</w:t>
+      </w:r>
+      <w:proofErr w:type="spellEnd"/>
+      <w:r>
+        <w:rPr>
+          <w:sz w:val="24"/>
+          <w:u w:val="single"/>
+        </w:rPr>
+        <w:t xml:space="preserve"> </w:t>
+      </w:r>
+      <w:proofErr w:type="gramStart"/>
+      <w:r>
+        <w:rPr>
+          <w:sz w:val="24"/>
+          <w:u w:val="single"/>
+        </w:rPr>
+        <w:t>API  Server</w:t>
+      </w:r>
+      <w:proofErr w:type="gramEnd"/>
+      <w:r>
+        <w:rPr>
+          <w:sz w:val="24"/>
+          <w:u w:val="single"/>
+        </w:rPr>
+        <w:t>:</w:t>
+      </w:r>
+      <w:r>
+        <w:rPr>
+          <w:sz w:val="24"/>
+        </w:rPr>
+        <w:t xml:space="preserve"> Servidor con el que se comunican los demás componentes.</w:t>
+      </w:r>
+    </w:p>
+    <w:p>
+      <w:pPr>
+        <w:pStyle w:val="Prrafodelista"/>
+        <w:numPr>
+          <w:ilvl w:val="0"/>
+          <w:numId w:val="5"/>
+        </w:numPr>
+        <w:rPr>
+          <w:sz w:val="24"/>
+        </w:rPr>
+      </w:pPr>
+      <w:proofErr w:type="spellStart"/>
+      <w:r>
+        <w:rPr>
+          <w:sz w:val="24"/>
+          <w:u w:val="single"/>
+        </w:rPr>
+        <w:t>Scheduler</w:t>
+      </w:r>
+      <w:proofErr w:type="spellEnd"/>
+      <w:r>
+        <w:rPr>
+          <w:sz w:val="24"/>
+          <w:u w:val="single"/>
+        </w:rPr>
+        <w:t>:</w:t>
+      </w:r>
+      <w:r>
+        <w:rPr>
+          <w:sz w:val="24"/>
+        </w:rPr>
+        <w:t xml:space="preserve"> Se encarga de asignar un </w:t>
+      </w:r>
+      <w:proofErr w:type="spellStart"/>
+      <w:r>
+        <w:rPr>
+          <w:sz w:val="24"/>
+        </w:rPr>
+        <w:t>worker</w:t>
+      </w:r>
+      <w:proofErr w:type="spellEnd"/>
+      <w:r>
+        <w:rPr>
+          <w:sz w:val="24"/>
+        </w:rPr>
+        <w:t xml:space="preserve"> </w:t>
+      </w:r>
+      <w:proofErr w:type="spellStart"/>
+      <w:r>
+        <w:rPr>
+          <w:sz w:val="24"/>
+        </w:rPr>
+        <w:t>node</w:t>
+      </w:r>
+      <w:proofErr w:type="spellEnd"/>
+      <w:r>
+        <w:rPr>
+          <w:sz w:val="24"/>
+        </w:rPr>
+        <w:t xml:space="preserve"> a cada componente de tu aplicación.</w:t>
+      </w:r>
+    </w:p>
+    <w:p>
+      <w:pPr>
+        <w:pStyle w:val="Prrafodelista"/>
+        <w:numPr>
+          <w:ilvl w:val="0"/>
+          <w:numId w:val="5"/>
+        </w:numPr>
+        <w:rPr>
+          <w:sz w:val="24"/>
+        </w:rPr>
+      </w:pPr>
+      <w:proofErr w:type="spellStart"/>
+      <w:r>
+        <w:rPr>
+          <w:sz w:val="24"/>
+          <w:u w:val="single"/>
+        </w:rPr>
+        <w:t>Controller</w:t>
+      </w:r>
+      <w:proofErr w:type="spellEnd"/>
+      <w:r>
+        <w:rPr>
+          <w:sz w:val="24"/>
+          <w:u w:val="single"/>
+        </w:rPr>
+        <w:t xml:space="preserve"> Manager:</w:t>
+      </w:r>
+      <w:r>
+        <w:rPr>
+          <w:sz w:val="24"/>
+        </w:rPr>
+        <w:t xml:space="preserve"> Se encarga de ejecutar acciones a nivel de </w:t>
+      </w:r>
+      <w:proofErr w:type="spellStart"/>
+      <w:proofErr w:type="gramStart"/>
+      <w:r>
+        <w:rPr>
+          <w:sz w:val="24"/>
+        </w:rPr>
+        <w:t>cluster</w:t>
+      </w:r>
+      <w:proofErr w:type="spellEnd"/>
+      <w:proofErr w:type="gramEnd"/>
+      <w:r>
+        <w:rPr>
+          <w:sz w:val="24"/>
+        </w:rPr>
+        <w:t>, como replicar componentes y de mantener vivas a tus réplicas.</w:t>
+      </w:r>
+    </w:p>
+    <w:p>
+      <w:pPr>
+        <w:pStyle w:val="Prrafodelista"/>
+        <w:numPr>
+          <w:ilvl w:val="0"/>
+          <w:numId w:val="5"/>
+        </w:numPr>
+        <w:rPr>
+          <w:sz w:val="24"/>
+        </w:rPr>
+      </w:pPr>
+      <w:proofErr w:type="spellStart"/>
+      <w:r>
+        <w:rPr>
+          <w:sz w:val="24"/>
+          <w:u w:val="single"/>
+        </w:rPr>
+        <w:t>Etcd</w:t>
+      </w:r>
+      <w:proofErr w:type="spellEnd"/>
+      <w:r>
+        <w:rPr>
+          <w:sz w:val="24"/>
+          <w:u w:val="single"/>
+        </w:rPr>
+        <w:t>:</w:t>
+      </w:r>
+      <w:r>
+        <w:rPr>
+          <w:sz w:val="24"/>
+        </w:rPr>
+        <w:t xml:space="preserve"> Base de datos para guardar la configuración del </w:t>
+      </w:r>
+      <w:proofErr w:type="spellStart"/>
+      <w:proofErr w:type="gramStart"/>
+      <w:r>
+        <w:rPr>
+          <w:sz w:val="24"/>
+        </w:rPr>
+        <w:t>cluster</w:t>
+      </w:r>
+      <w:proofErr w:type="spellEnd"/>
+      <w:proofErr w:type="gramEnd"/>
+      <w:r>
+        <w:rPr>
+          <w:sz w:val="24"/>
+        </w:rPr>
+        <w:t>.</w:t>
+      </w:r>
+    </w:p>
+    <w:p>
+      <w:pPr>
+        <w:rPr>
+          <w:sz w:val="24"/>
+        </w:rPr>
+      </w:pPr>
       <w:r>
         <w:rPr>
           <w:sz w:val="24"/>
         </w:rPr>
         <w:lastRenderedPageBreak/>
-        <w:t xml:space="preserve">Con la suma de más y más componentes para el despliegue y de grandes bases de datos, se vuelve muy difícil de configurar y mantener. Necesitamos una automatización que permita la organización de esos componentes a los servidores y mantenimiento automático. Aquí es donde entra </w:t>
-      </w:r>
-      <w:proofErr w:type="spellStart"/>
-      <w:r>
-        <w:rPr>
+        <w:t xml:space="preserve">El </w:t>
+      </w:r>
+      <w:proofErr w:type="spellStart"/>
+      <w:r>
+        <w:rPr>
+          <w:sz w:val="24"/>
+        </w:rPr>
+        <w:t>worker</w:t>
+      </w:r>
+      <w:proofErr w:type="spellEnd"/>
+      <w:r>
+        <w:rPr>
+          <w:sz w:val="24"/>
+        </w:rPr>
+        <w:t xml:space="preserve"> </w:t>
+      </w:r>
+      <w:proofErr w:type="spellStart"/>
+      <w:r>
+        <w:rPr>
+          <w:sz w:val="24"/>
+        </w:rPr>
+        <w:t>node</w:t>
+      </w:r>
+      <w:proofErr w:type="spellEnd"/>
+      <w:r>
+        <w:rPr>
+          <w:sz w:val="24"/>
+        </w:rPr>
+        <w:t xml:space="preserve"> es un nodo cuyo encargo es correr aplicaciones </w:t>
+      </w:r>
+      <w:proofErr w:type="spellStart"/>
+      <w:r>
+        <w:rPr>
+          <w:sz w:val="24"/>
+        </w:rPr>
+        <w:t>con</w:t>
+      </w:r>
+      <w:r>
+        <w:rPr>
+          <w:sz w:val="24"/>
+        </w:rPr>
+        <w:t>tenedorizadas</w:t>
+      </w:r>
+      <w:proofErr w:type="spellEnd"/>
+      <w:r>
+        <w:rPr>
+          <w:sz w:val="24"/>
+        </w:rPr>
+        <w:t>. Tiene:</w:t>
+      </w:r>
+    </w:p>
+    <w:p>
+      <w:pPr>
+        <w:pStyle w:val="Prrafodelista"/>
+        <w:numPr>
+          <w:ilvl w:val="0"/>
+          <w:numId w:val="5"/>
+        </w:numPr>
+        <w:rPr>
+          <w:sz w:val="24"/>
+          <w:u w:val="single"/>
+        </w:rPr>
+      </w:pPr>
+      <w:r>
+        <w:rPr>
+          <w:sz w:val="24"/>
+          <w:u w:val="single"/>
+        </w:rPr>
+        <w:t xml:space="preserve">Docker u otro container </w:t>
+      </w:r>
+      <w:proofErr w:type="spellStart"/>
+      <w:r>
+        <w:rPr>
+          <w:sz w:val="24"/>
+          <w:u w:val="single"/>
+        </w:rPr>
+        <w:t>runtime</w:t>
+      </w:r>
+      <w:proofErr w:type="spellEnd"/>
+      <w:r>
+        <w:rPr>
+          <w:sz w:val="24"/>
+          <w:u w:val="single"/>
+        </w:rPr>
+        <w:t>:</w:t>
+      </w:r>
+      <w:r>
+        <w:rPr>
+          <w:sz w:val="24"/>
+        </w:rPr>
+        <w:t xml:space="preserve"> </w:t>
+      </w:r>
+      <w:r>
+        <w:rPr>
+          <w:sz w:val="24"/>
+        </w:rPr>
+        <w:t>Es lo que corre tu contenedor.</w:t>
+      </w:r>
+    </w:p>
+    <w:p>
+      <w:pPr>
+        <w:pStyle w:val="Prrafodelista"/>
+        <w:numPr>
+          <w:ilvl w:val="0"/>
+          <w:numId w:val="5"/>
+        </w:numPr>
+        <w:rPr>
+          <w:sz w:val="24"/>
+          <w:u w:val="single"/>
+        </w:rPr>
+      </w:pPr>
+      <w:proofErr w:type="spellStart"/>
+      <w:r>
+        <w:rPr>
+          <w:sz w:val="24"/>
+          <w:u w:val="single"/>
+        </w:rPr>
+        <w:t>Kubelet</w:t>
+      </w:r>
+      <w:proofErr w:type="spellEnd"/>
+      <w:r>
+        <w:rPr>
+          <w:sz w:val="24"/>
+          <w:u w:val="single"/>
+        </w:rPr>
+        <w:t>:</w:t>
+      </w:r>
+      <w:r>
+        <w:rPr>
+          <w:sz w:val="24"/>
+        </w:rPr>
+        <w:t xml:space="preserve"> Instruye al container </w:t>
+      </w:r>
+      <w:proofErr w:type="spellStart"/>
+      <w:r>
+        <w:rPr>
+          <w:sz w:val="24"/>
+        </w:rPr>
+        <w:t>runtime</w:t>
+      </w:r>
+      <w:proofErr w:type="spellEnd"/>
+      <w:r>
+        <w:rPr>
+          <w:sz w:val="24"/>
+        </w:rPr>
+        <w:t xml:space="preserve"> de </w:t>
+      </w:r>
+      <w:proofErr w:type="spellStart"/>
+      <w:r>
+        <w:rPr>
+          <w:sz w:val="24"/>
+        </w:rPr>
+        <w:t>pullear</w:t>
+      </w:r>
+      <w:proofErr w:type="spellEnd"/>
+      <w:r>
+        <w:rPr>
+          <w:sz w:val="24"/>
+        </w:rPr>
+        <w:t xml:space="preserve"> la imagen o correrla</w:t>
+      </w:r>
+      <w:r>
+        <w:rPr>
+          <w:sz w:val="24"/>
+        </w:rPr>
+        <w:t>.</w:t>
+      </w:r>
+    </w:p>
+    <w:p>
+      <w:pPr>
+        <w:pStyle w:val="Prrafodelista"/>
+        <w:numPr>
+          <w:ilvl w:val="0"/>
+          <w:numId w:val="5"/>
+        </w:numPr>
+        <w:rPr>
+          <w:sz w:val="24"/>
+          <w:u w:val="single"/>
+        </w:rPr>
+      </w:pPr>
+      <w:proofErr w:type="spellStart"/>
+      <w:r>
+        <w:rPr>
+          <w:sz w:val="24"/>
+          <w:u w:val="single"/>
+        </w:rPr>
+        <w:t>Kube</w:t>
+      </w:r>
+      <w:proofErr w:type="spellEnd"/>
+      <w:r>
+        <w:rPr>
+          <w:sz w:val="24"/>
+          <w:u w:val="single"/>
+        </w:rPr>
+        <w:t>-proxy:</w:t>
+      </w:r>
+      <w:r>
+        <w:rPr>
+          <w:sz w:val="24"/>
+        </w:rPr>
+        <w:t xml:space="preserve"> </w:t>
+      </w:r>
+      <w:r>
+        <w:rPr>
+          <w:sz w:val="24"/>
+        </w:rPr>
+        <w:t>Hace el balanceo de carga entre los componentes de la aplicación.</w:t>
+      </w:r>
+    </w:p>
+    <w:p>
+      <w:pPr>
+        <w:pStyle w:val="Prrafodelista"/>
+        <w:rPr>
+          <w:sz w:val="24"/>
+          <w:u w:val="single"/>
+        </w:rPr>
+      </w:pPr>
+    </w:p>
+    <w:p>
+      <w:pPr>
+        <w:rPr>
+          <w:sz w:val="24"/>
+          <w:u w:val="single"/>
+        </w:rPr>
+      </w:pPr>
+      <w:r>
+        <w:rPr>
+          <w:noProof/>
+        </w:rPr>
+        <w:drawing>
+          <wp:inline distT="0" distB="0" distL="0" distR="0" wp14:anchorId="05368421" wp14:editId="23B01675">
+            <wp:extent cx="5400040" cy="2132330"/>
+            <wp:effectExtent l="0" t="0" r="0" b="1270"/>
+            <wp:docPr id="8" name="Imagen 8"/>
+            <wp:cNvGraphicFramePr>
+              <a:graphicFrameLocks xmlns:a="http://schemas.openxmlformats.org/drawingml/2006/main" noChangeAspect="1"/>
+            </wp:cNvGraphicFramePr>
+            <a:graphic xmlns:a="http://schemas.openxmlformats.org/drawingml/2006/main">
+              <a:graphicData uri="http://schemas.openxmlformats.org/drawingml/2006/picture">
+                <pic:pic xmlns:pic="http://schemas.openxmlformats.org/drawingml/2006/picture">
+                  <pic:nvPicPr>
+                    <pic:cNvPr id="0" name="Picture 4"/>
+                    <pic:cNvPicPr>
+                      <a:picLocks noChangeAspect="1" noChangeArrowheads="1"/>
+                    </pic:cNvPicPr>
+                  </pic:nvPicPr>
+                  <pic:blipFill>
+                    <a:blip r:embed="rId13" cstate="print">
+                      <a:extLst>
+                        <a:ext uri="{28A0092B-C50C-407E-A947-70E740481C1C}">
+                          <a14:useLocalDpi xmlns:a14="http://schemas.microsoft.com/office/drawing/2010/main" val="0"/>
+                        </a:ext>
+                      </a:extLst>
+                    </a:blip>
+                    <a:srcRect/>
+                    <a:stretch>
+                      <a:fillRect/>
+                    </a:stretch>
+                  </pic:blipFill>
+                  <pic:spPr bwMode="auto">
+                    <a:xfrm>
+                      <a:off x="0" y="0"/>
+                      <a:ext cx="5400040" cy="2132330"/>
+                    </a:xfrm>
+                    <a:prstGeom prst="rect">
+                      <a:avLst/>
+                    </a:prstGeom>
+                    <a:noFill/>
+                    <a:ln>
+                      <a:noFill/>
+                    </a:ln>
+                  </pic:spPr>
+                </pic:pic>
+              </a:graphicData>
+            </a:graphic>
+          </wp:inline>
+        </w:drawing>
+      </w:r>
+    </w:p>
+    <w:p>
+      <w:pPr>
+        <w:rPr>
+          <w:b/>
+          <w:sz w:val="24"/>
+        </w:rPr>
+      </w:pPr>
+      <w:r>
+        <w:rPr>
+          <w:b/>
+          <w:sz w:val="24"/>
+        </w:rPr>
+        <w:t xml:space="preserve">Preparando un </w:t>
+      </w:r>
+      <w:proofErr w:type="spellStart"/>
+      <w:proofErr w:type="gramStart"/>
+      <w:r>
+        <w:rPr>
+          <w:b/>
+          <w:sz w:val="24"/>
+        </w:rPr>
+        <w:t>cluster</w:t>
+      </w:r>
+      <w:proofErr w:type="spellEnd"/>
+      <w:proofErr w:type="gramEnd"/>
+      <w:r>
+        <w:rPr>
+          <w:b/>
+          <w:sz w:val="24"/>
+        </w:rPr>
+        <w:t xml:space="preserve"> de </w:t>
+      </w:r>
+      <w:proofErr w:type="spellStart"/>
+      <w:r>
+        <w:rPr>
+          <w:b/>
           <w:sz w:val="24"/>
         </w:rPr>
         <w:t>Kubernetes</w:t>
       </w:r>
       <w:proofErr w:type="spellEnd"/>
+    </w:p>
+    <w:p>
+      <w:pPr>
+        <w:rPr>
+          <w:sz w:val="24"/>
+        </w:rPr>
+      </w:pPr>
+      <w:r>
+        <w:rPr>
+          <w:sz w:val="24"/>
+        </w:rPr>
+        <w:t xml:space="preserve">Una vez empaquetada una imagen usando </w:t>
+      </w:r>
+      <w:proofErr w:type="gramStart"/>
+      <w:r>
+        <w:rPr>
+          <w:sz w:val="24"/>
+        </w:rPr>
+        <w:t>Docker ,</w:t>
+      </w:r>
+      <w:proofErr w:type="gramEnd"/>
+      <w:r>
+        <w:rPr>
+          <w:sz w:val="24"/>
+        </w:rPr>
+        <w:t xml:space="preserve"> podemos desplegarla en un </w:t>
+      </w:r>
+      <w:proofErr w:type="spellStart"/>
+      <w:r>
+        <w:rPr>
+          <w:sz w:val="24"/>
+        </w:rPr>
+        <w:t>cluster</w:t>
+      </w:r>
+      <w:proofErr w:type="spellEnd"/>
+      <w:r>
+        <w:rPr>
+          <w:sz w:val="24"/>
+        </w:rPr>
+        <w:t xml:space="preserve"> de </w:t>
+      </w:r>
+      <w:proofErr w:type="spellStart"/>
+      <w:r>
+        <w:rPr>
+          <w:sz w:val="24"/>
+        </w:rPr>
+        <w:t>Kubernetes</w:t>
+      </w:r>
+      <w:proofErr w:type="spellEnd"/>
+      <w:r>
+        <w:rPr>
+          <w:sz w:val="24"/>
+        </w:rPr>
+        <w:t xml:space="preserve"> en vez de usar Docker directamente. Pero antes de nada hay que preparar ese </w:t>
+      </w:r>
+      <w:proofErr w:type="spellStart"/>
+      <w:proofErr w:type="gramStart"/>
+      <w:r>
+        <w:rPr>
+          <w:sz w:val="24"/>
+        </w:rPr>
+        <w:t>cluster</w:t>
+      </w:r>
+      <w:proofErr w:type="spellEnd"/>
+      <w:proofErr w:type="gramEnd"/>
       <w:r>
         <w:rPr>
           <w:sz w:val="24"/>
@@ -4264,22 +5583,19 @@
     <w:p>
       <w:pPr>
         <w:rPr>
-          <w:b/>
-          <w:sz w:val="24"/>
-        </w:rPr>
-      </w:pPr>
-      <w:r>
-        <w:rPr>
-          <w:b/>
-          <w:sz w:val="24"/>
-        </w:rPr>
-        <w:t xml:space="preserve">Preparando un </w:t>
+          <w:sz w:val="24"/>
+        </w:rPr>
+      </w:pPr>
+      <w:r>
+        <w:rPr>
+          <w:sz w:val="24"/>
+        </w:rPr>
+        <w:t xml:space="preserve">La forma más simple de preparar un </w:t>
       </w:r>
       <w:proofErr w:type="spellStart"/>
       <w:proofErr w:type="gramStart"/>
       <w:r>
         <w:rPr>
-          <w:b/>
           <w:sz w:val="24"/>
         </w:rPr>
         <w:t>cluster</w:t>
@@ -4288,7 +5604,6 @@
       <w:proofErr w:type="gramEnd"/>
       <w:r>
         <w:rPr>
-          <w:b/>
           <w:sz w:val="24"/>
         </w:rPr>
         <w:t xml:space="preserve"> de </w:t>
@@ -4296,40 +5611,104 @@
       <w:proofErr w:type="spellStart"/>
       <w:r>
         <w:rPr>
-          <w:b/>
           <w:sz w:val="24"/>
         </w:rPr>
         <w:t>Kubernetes</w:t>
       </w:r>
       <w:proofErr w:type="spellEnd"/>
-    </w:p>
-    <w:p>
-      <w:pPr>
-        <w:rPr>
-          <w:sz w:val="24"/>
-        </w:rPr>
-      </w:pPr>
-      <w:r>
-        <w:rPr>
-          <w:sz w:val="24"/>
-        </w:rPr>
-        <w:t xml:space="preserve">Una vez empaquetada una imagen usando </w:t>
-      </w:r>
+      <w:r>
+        <w:rPr>
+          <w:sz w:val="24"/>
+        </w:rPr>
+        <w:t xml:space="preserve"> es usando </w:t>
+      </w:r>
+      <w:proofErr w:type="spellStart"/>
+      <w:r>
+        <w:rPr>
+          <w:sz w:val="24"/>
+        </w:rPr>
+        <w:t>Minikube</w:t>
+      </w:r>
+      <w:proofErr w:type="spellEnd"/>
+      <w:r>
+        <w:rPr>
+          <w:sz w:val="24"/>
+        </w:rPr>
+        <w:t xml:space="preserve">. </w:t>
+      </w:r>
+      <w:proofErr w:type="spellStart"/>
+      <w:r>
+        <w:rPr>
+          <w:sz w:val="24"/>
+        </w:rPr>
+        <w:t>Minikube</w:t>
+      </w:r>
+      <w:proofErr w:type="spellEnd"/>
+      <w:r>
+        <w:rPr>
+          <w:sz w:val="24"/>
+        </w:rPr>
+        <w:t xml:space="preserve"> es una herramienta que prepara un </w:t>
+      </w:r>
+      <w:proofErr w:type="spellStart"/>
       <w:proofErr w:type="gramStart"/>
       <w:r>
         <w:rPr>
           <w:sz w:val="24"/>
         </w:rPr>
-        <w:t>Docker ,</w:t>
-      </w:r>
+        <w:t>cluster</w:t>
+      </w:r>
+      <w:proofErr w:type="spellEnd"/>
       <w:proofErr w:type="gramEnd"/>
       <w:r>
         <w:rPr>
           <w:sz w:val="24"/>
         </w:rPr>
-        <w:t xml:space="preserve"> podemos desplegarla en un </w:t>
-      </w:r>
-      <w:proofErr w:type="spellStart"/>
+        <w:t xml:space="preserve"> de un único nodo que está bastante bien para testear </w:t>
+      </w:r>
+      <w:proofErr w:type="spellStart"/>
+      <w:r>
+        <w:rPr>
+          <w:sz w:val="24"/>
+        </w:rPr>
+        <w:t>Kubernetes</w:t>
+      </w:r>
+      <w:proofErr w:type="spellEnd"/>
+      <w:r>
+        <w:rPr>
+          <w:sz w:val="24"/>
+        </w:rPr>
+        <w:t xml:space="preserve"> y también para desarrollar aplicaciones en local.</w:t>
+      </w:r>
+    </w:p>
+    <w:p>
+      <w:pPr>
+        <w:rPr>
+          <w:sz w:val="24"/>
+        </w:rPr>
+      </w:pPr>
+      <w:r>
+        <w:rPr>
+          <w:sz w:val="24"/>
+        </w:rPr>
+        <w:t xml:space="preserve">Tal y como tengo configurada esta máquina, </w:t>
+      </w:r>
+      <w:proofErr w:type="spellStart"/>
+      <w:r>
+        <w:rPr>
+          <w:sz w:val="24"/>
+        </w:rPr>
+        <w:t>minikube</w:t>
+      </w:r>
+      <w:proofErr w:type="spellEnd"/>
+      <w:r>
+        <w:rPr>
+          <w:sz w:val="24"/>
+        </w:rPr>
+        <w:t xml:space="preserve"> ya ha preparado el </w:t>
+      </w:r>
+      <w:proofErr w:type="spellStart"/>
+      <w:proofErr w:type="gramStart"/>
       <w:r>
         <w:rPr>
           <w:sz w:val="24"/>
@@ -4337,6 +5716,7 @@
         <w:t>cluster</w:t>
       </w:r>
       <w:proofErr w:type="spellEnd"/>
+      <w:proofErr w:type="gramEnd"/>
       <w:r>
         <w:rPr>
           <w:sz w:val="24"/>
@@ -4355,20 +5735,452 @@
         <w:rPr>
           <w:sz w:val="24"/>
         </w:rPr>
-        <w:t xml:space="preserve"> en vez de usar Docker directamente. Pero antes de nada hay que preparar ese </w:t>
+        <w:t xml:space="preserve"> </w:t>
+      </w:r>
+      <w:r>
+        <w:rPr>
+          <w:b/>
+          <w:sz w:val="24"/>
+        </w:rPr>
+        <w:t xml:space="preserve">con 1 nodo, dado que se ha usado </w:t>
+      </w:r>
+      <w:proofErr w:type="spellStart"/>
+      <w:r>
+        <w:rPr>
+          <w:b/>
+          <w:sz w:val="24"/>
+        </w:rPr>
+        <w:t>Minikube</w:t>
+      </w:r>
+      <w:proofErr w:type="spellEnd"/>
+      <w:r>
+        <w:rPr>
+          <w:sz w:val="24"/>
+        </w:rPr>
+        <w:t>. Esto se puede comprobar corriendo el siguiente comando:</w:t>
+      </w:r>
+    </w:p>
+    <w:p>
+      <w:pPr>
+        <w:rPr>
+          <w:b/>
+          <w:sz w:val="24"/>
+        </w:rPr>
+      </w:pPr>
+      <w:r>
+        <w:rPr>
+          <w:b/>
+          <w:sz w:val="24"/>
+        </w:rPr>
+        <w:t xml:space="preserve">$ </w:t>
+      </w:r>
+      <w:proofErr w:type="spellStart"/>
+      <w:r>
+        <w:rPr>
+          <w:b/>
+          <w:sz w:val="24"/>
+        </w:rPr>
+        <w:t>kubectl</w:t>
+      </w:r>
+      <w:proofErr w:type="spellEnd"/>
+      <w:r>
+        <w:rPr>
+          <w:b/>
+          <w:sz w:val="24"/>
+        </w:rPr>
+        <w:t xml:space="preserve"> </w:t>
       </w:r>
       <w:proofErr w:type="spellStart"/>
       <w:proofErr w:type="gramStart"/>
       <w:r>
         <w:rPr>
+          <w:b/>
           <w:sz w:val="24"/>
         </w:rPr>
         <w:t>cluster</w:t>
       </w:r>
-      <w:proofErr w:type="spellEnd"/>
       <w:proofErr w:type="gramEnd"/>
       <w:r>
         <w:rPr>
+          <w:b/>
+          <w:sz w:val="24"/>
+        </w:rPr>
+        <w:t>-info</w:t>
+      </w:r>
+      <w:proofErr w:type="spellEnd"/>
+    </w:p>
+    <w:p>
+      <w:pPr>
+        <w:rPr>
+          <w:b/>
+          <w:sz w:val="24"/>
+        </w:rPr>
+      </w:pPr>
+      <w:r>
+        <w:rPr>
+          <w:b/>
+          <w:sz w:val="24"/>
+        </w:rPr>
+        <w:t xml:space="preserve">Corriendo la primera aplicación en </w:t>
+      </w:r>
+      <w:proofErr w:type="spellStart"/>
+      <w:r>
+        <w:rPr>
+          <w:b/>
+          <w:sz w:val="24"/>
+        </w:rPr>
+        <w:t>Kubernetes</w:t>
+      </w:r>
+      <w:proofErr w:type="spellEnd"/>
+    </w:p>
+    <w:p>
+      <w:pPr>
+        <w:rPr>
+          <w:sz w:val="24"/>
+        </w:rPr>
+      </w:pPr>
+      <w:r>
+        <w:rPr>
+          <w:sz w:val="24"/>
+        </w:rPr>
+        <w:t xml:space="preserve">La forma más simple de correr nuestra aplicación usando </w:t>
+      </w:r>
+      <w:proofErr w:type="spellStart"/>
+      <w:r>
+        <w:rPr>
+          <w:sz w:val="24"/>
+        </w:rPr>
+        <w:t>kubernetes</w:t>
+      </w:r>
+      <w:proofErr w:type="spellEnd"/>
+      <w:r>
+        <w:rPr>
+          <w:sz w:val="24"/>
+        </w:rPr>
+        <w:t xml:space="preserve"> es con un comando al estilo Docker. Ejecuta:</w:t>
+      </w:r>
+    </w:p>
+    <w:p>
+      <w:pPr>
+        <w:rPr>
+          <w:b/>
+          <w:sz w:val="24"/>
+        </w:rPr>
+      </w:pPr>
+      <w:r>
+        <w:rPr>
+          <w:b/>
+          <w:sz w:val="24"/>
+        </w:rPr>
+        <w:t xml:space="preserve">$ </w:t>
+      </w:r>
+      <w:proofErr w:type="spellStart"/>
+      <w:r>
+        <w:rPr>
+          <w:b/>
+          <w:sz w:val="24"/>
+        </w:rPr>
+        <w:t>kubectl</w:t>
+      </w:r>
+      <w:proofErr w:type="spellEnd"/>
+      <w:r>
+        <w:rPr>
+          <w:b/>
+          <w:sz w:val="24"/>
+        </w:rPr>
+        <w:t xml:space="preserve"> run </w:t>
+      </w:r>
+      <w:proofErr w:type="spellStart"/>
+      <w:proofErr w:type="gramStart"/>
+      <w:r>
+        <w:rPr>
+          <w:b/>
+          <w:sz w:val="24"/>
+        </w:rPr>
+        <w:t>kubia</w:t>
+      </w:r>
+      <w:proofErr w:type="spellEnd"/>
+      <w:r>
+        <w:rPr>
+          <w:b/>
+          <w:sz w:val="24"/>
+        </w:rPr>
+        <w:t xml:space="preserve">  --</w:t>
+      </w:r>
+      <w:proofErr w:type="spellStart"/>
+      <w:proofErr w:type="gramEnd"/>
+      <w:r>
+        <w:rPr>
+          <w:b/>
+          <w:sz w:val="24"/>
+        </w:rPr>
+        <w:t>image</w:t>
+      </w:r>
+      <w:proofErr w:type="spellEnd"/>
+      <w:r>
+        <w:rPr>
+          <w:b/>
+          <w:sz w:val="24"/>
+        </w:rPr>
+        <w:t>=</w:t>
+      </w:r>
+      <w:proofErr w:type="spellStart"/>
+      <w:r>
+        <w:rPr>
+          <w:b/>
+          <w:sz w:val="24"/>
+        </w:rPr>
+        <w:t>docker_id</w:t>
+      </w:r>
+      <w:proofErr w:type="spellEnd"/>
+      <w:r>
+        <w:rPr>
+          <w:b/>
+          <w:sz w:val="24"/>
+        </w:rPr>
+        <w:t>/</w:t>
+      </w:r>
+      <w:proofErr w:type="spellStart"/>
+      <w:r>
+        <w:rPr>
+          <w:b/>
+          <w:sz w:val="24"/>
+        </w:rPr>
+        <w:t>kubia</w:t>
+      </w:r>
+      <w:proofErr w:type="spellEnd"/>
+      <w:r>
+        <w:rPr>
+          <w:b/>
+          <w:sz w:val="24"/>
+        </w:rPr>
+        <w:t xml:space="preserve"> --</w:t>
+      </w:r>
+      <w:proofErr w:type="spellStart"/>
+      <w:r>
+        <w:rPr>
+          <w:b/>
+          <w:sz w:val="24"/>
+        </w:rPr>
+        <w:t>port</w:t>
+      </w:r>
+      <w:proofErr w:type="spellEnd"/>
+      <w:r>
+        <w:rPr>
+          <w:b/>
+          <w:sz w:val="24"/>
+        </w:rPr>
+        <w:t xml:space="preserve">=8080 </w:t>
+      </w:r>
+      <w:r>
+        <w:rPr>
+          <w:b/>
+          <w:sz w:val="24"/>
+        </w:rPr>
+        <w:t>--</w:t>
+      </w:r>
+      <w:proofErr w:type="spellStart"/>
+      <w:r>
+        <w:rPr>
+          <w:b/>
+          <w:sz w:val="24"/>
+        </w:rPr>
+        <w:t>generator</w:t>
+      </w:r>
+      <w:proofErr w:type="spellEnd"/>
+      <w:r>
+        <w:rPr>
+          <w:b/>
+          <w:sz w:val="24"/>
+        </w:rPr>
+        <w:t>=run/v1</w:t>
+      </w:r>
+    </w:p>
+    <w:p>
+      <w:pPr>
+        <w:rPr>
+          <w:sz w:val="24"/>
+        </w:rPr>
+      </w:pPr>
+      <w:r>
+        <w:rPr>
+          <w:sz w:val="24"/>
+        </w:rPr>
+        <w:t xml:space="preserve">Este comando creará los componentes necesarios para nuestra aplicación. No tendremos que lidiar con JSON o </w:t>
+      </w:r>
+      <w:proofErr w:type="spellStart"/>
+      <w:r>
+        <w:rPr>
+          <w:sz w:val="24"/>
+        </w:rPr>
+        <w:t>YAMLs</w:t>
+      </w:r>
+      <w:proofErr w:type="spellEnd"/>
+      <w:r>
+        <w:rPr>
+          <w:sz w:val="24"/>
+        </w:rPr>
+        <w:t xml:space="preserve">. Aquí estamos ejecutando la imagen antes </w:t>
+      </w:r>
+      <w:proofErr w:type="spellStart"/>
+      <w:r>
+        <w:rPr>
+          <w:sz w:val="24"/>
+        </w:rPr>
+        <w:t>pusheada</w:t>
+      </w:r>
+      <w:proofErr w:type="spellEnd"/>
+      <w:r>
+        <w:rPr>
+          <w:sz w:val="24"/>
+        </w:rPr>
+        <w:t xml:space="preserve"> al Docker </w:t>
+      </w:r>
+      <w:proofErr w:type="gramStart"/>
+      <w:r>
+        <w:rPr>
+          <w:sz w:val="24"/>
+        </w:rPr>
+        <w:t>Hub</w:t>
+      </w:r>
+      <w:proofErr w:type="gramEnd"/>
+      <w:r>
+        <w:rPr>
+          <w:sz w:val="24"/>
+        </w:rPr>
+        <w:t xml:space="preserve"> y le estamos indicando el puerto de escucha también. En cuanto al último </w:t>
+      </w:r>
+      <w:proofErr w:type="spellStart"/>
+      <w:r>
+        <w:rPr>
+          <w:sz w:val="24"/>
+        </w:rPr>
+        <w:t>flag</w:t>
+      </w:r>
+      <w:proofErr w:type="spellEnd"/>
+      <w:r>
+        <w:rPr>
+          <w:sz w:val="24"/>
+        </w:rPr>
+        <w:t xml:space="preserve">, </w:t>
+      </w:r>
+      <w:r>
+        <w:rPr>
+          <w:sz w:val="24"/>
+        </w:rPr>
+        <w:t xml:space="preserve">le estamos indicando a </w:t>
+      </w:r>
+      <w:proofErr w:type="spellStart"/>
+      <w:r>
+        <w:rPr>
+          <w:sz w:val="24"/>
+        </w:rPr>
+        <w:t>Kubernetes</w:t>
+      </w:r>
+      <w:proofErr w:type="spellEnd"/>
+      <w:r>
+        <w:rPr>
+          <w:sz w:val="24"/>
+        </w:rPr>
+        <w:t xml:space="preserve"> que cree un </w:t>
+      </w:r>
+      <w:proofErr w:type="spellStart"/>
+      <w:r>
+        <w:rPr>
+          <w:sz w:val="24"/>
+        </w:rPr>
+        <w:t>replication</w:t>
+      </w:r>
+      <w:proofErr w:type="spellEnd"/>
+      <w:r>
+        <w:rPr>
+          <w:sz w:val="24"/>
+        </w:rPr>
+        <w:t xml:space="preserve"> </w:t>
+      </w:r>
+      <w:proofErr w:type="spellStart"/>
+      <w:r>
+        <w:rPr>
+          <w:sz w:val="24"/>
+        </w:rPr>
+        <w:t>controller</w:t>
+      </w:r>
+      <w:proofErr w:type="spellEnd"/>
+      <w:r>
+        <w:rPr>
+          <w:sz w:val="24"/>
+        </w:rPr>
+        <w:t xml:space="preserve"> en vez de un despliegue (</w:t>
+      </w:r>
+      <w:proofErr w:type="spellStart"/>
+      <w:r>
+        <w:rPr>
+          <w:sz w:val="24"/>
+        </w:rPr>
+        <w:t>deployment</w:t>
+      </w:r>
+      <w:proofErr w:type="spellEnd"/>
+      <w:r>
+        <w:rPr>
+          <w:sz w:val="24"/>
+        </w:rPr>
+        <w:t>).</w:t>
+      </w:r>
+      <w:r>
+        <w:rPr>
+          <w:sz w:val="24"/>
+        </w:rPr>
+        <w:t xml:space="preserve"> Hablaré de los </w:t>
+      </w:r>
+      <w:proofErr w:type="spellStart"/>
+      <w:r>
+        <w:rPr>
+          <w:sz w:val="24"/>
+        </w:rPr>
+        <w:t>replication</w:t>
+      </w:r>
+      <w:proofErr w:type="spellEnd"/>
+      <w:r>
+        <w:rPr>
+          <w:sz w:val="24"/>
+        </w:rPr>
+        <w:t xml:space="preserve"> </w:t>
+      </w:r>
+      <w:proofErr w:type="spellStart"/>
+      <w:r>
+        <w:rPr>
+          <w:sz w:val="24"/>
+        </w:rPr>
+        <w:t>controllers</w:t>
+      </w:r>
+      <w:proofErr w:type="spellEnd"/>
+      <w:r>
+        <w:rPr>
+          <w:sz w:val="24"/>
+        </w:rPr>
+        <w:t xml:space="preserve"> más tarde</w:t>
+      </w:r>
+      <w:r>
+        <w:rPr>
+          <w:sz w:val="24"/>
+        </w:rPr>
+        <w:t xml:space="preserve"> (</w:t>
+      </w:r>
+      <w:r>
+        <w:rPr>
+          <w:b/>
+          <w:sz w:val="24"/>
+        </w:rPr>
+        <w:t>¿???????</w:t>
+      </w:r>
+      <w:r>
+        <w:rPr>
+          <w:sz w:val="24"/>
+        </w:rPr>
+        <w:t>)</w:t>
+      </w:r>
+      <w:r>
+        <w:rPr>
           <w:sz w:val="24"/>
         </w:rPr>
         <w:t>.</w:t>
@@ -4384,23 +6196,210 @@
         <w:rPr>
           <w:sz w:val="24"/>
         </w:rPr>
-        <w:t xml:space="preserve">La forma más simple de preparar un </w:t>
+        <w:lastRenderedPageBreak/>
+        <w:t xml:space="preserve">Si ejecutamos </w:t>
+      </w:r>
+      <w:r>
+        <w:rPr>
+          <w:b/>
+          <w:sz w:val="24"/>
+        </w:rPr>
+        <w:t xml:space="preserve">$ </w:t>
+      </w:r>
+      <w:proofErr w:type="spellStart"/>
+      <w:r>
+        <w:rPr>
+          <w:b/>
+          <w:sz w:val="24"/>
+        </w:rPr>
+        <w:t>kubectl</w:t>
+      </w:r>
+      <w:proofErr w:type="spellEnd"/>
+      <w:r>
+        <w:rPr>
+          <w:b/>
+          <w:sz w:val="24"/>
+        </w:rPr>
+        <w:t xml:space="preserve"> </w:t>
+      </w:r>
+      <w:proofErr w:type="spellStart"/>
+      <w:r>
+        <w:rPr>
+          <w:b/>
+          <w:sz w:val="24"/>
+        </w:rPr>
+        <w:t>get</w:t>
+      </w:r>
+      <w:proofErr w:type="spellEnd"/>
+      <w:r>
+        <w:rPr>
+          <w:b/>
+          <w:sz w:val="24"/>
+        </w:rPr>
+        <w:t xml:space="preserve"> </w:t>
+      </w:r>
+      <w:proofErr w:type="spellStart"/>
+      <w:r>
+        <w:rPr>
+          <w:b/>
+          <w:sz w:val="24"/>
+        </w:rPr>
+        <w:t>replicationcontroller</w:t>
+      </w:r>
+      <w:proofErr w:type="spellEnd"/>
+      <w:r>
+        <w:rPr>
+          <w:b/>
+          <w:sz w:val="24"/>
+        </w:rPr>
+        <w:t xml:space="preserve"> </w:t>
+      </w:r>
+      <w:r>
+        <w:rPr>
+          <w:sz w:val="24"/>
+        </w:rPr>
+        <w:t>podremos ver que tenemos al nuestro.</w:t>
+      </w:r>
+    </w:p>
+    <w:p>
+      <w:pPr>
+        <w:rPr>
+          <w:sz w:val="24"/>
+        </w:rPr>
+      </w:pPr>
+      <w:r>
+        <w:rPr>
+          <w:sz w:val="24"/>
+        </w:rPr>
+        <w:t xml:space="preserve">Ahora vamos a irnos a un nivel bastante bajo para partir de la base necesaria para entender </w:t>
+      </w:r>
+      <w:proofErr w:type="spellStart"/>
+      <w:r>
+        <w:rPr>
+          <w:sz w:val="24"/>
+        </w:rPr>
+        <w:t>Kubernetes</w:t>
+      </w:r>
+      <w:proofErr w:type="spellEnd"/>
+      <w:r>
+        <w:rPr>
+          <w:sz w:val="24"/>
+        </w:rPr>
+        <w:t>.</w:t>
+      </w:r>
+    </w:p>
+    <w:p>
+      <w:pPr>
+        <w:rPr>
+          <w:b/>
+          <w:sz w:val="24"/>
+        </w:rPr>
+      </w:pPr>
+      <w:r>
+        <w:rPr>
+          <w:b/>
+          <w:sz w:val="24"/>
+        </w:rPr>
+        <w:t xml:space="preserve">Introduciendo los </w:t>
+      </w:r>
+      <w:proofErr w:type="spellStart"/>
+      <w:r>
+        <w:rPr>
+          <w:b/>
+          <w:sz w:val="24"/>
+        </w:rPr>
+        <w:t>Pods</w:t>
+      </w:r>
+      <w:proofErr w:type="spellEnd"/>
+    </w:p>
+    <w:p>
+      <w:pPr>
+        <w:rPr>
+          <w:sz w:val="24"/>
+        </w:rPr>
+      </w:pPr>
+      <w:r>
+        <w:rPr>
+          <w:sz w:val="24"/>
+        </w:rPr>
+        <w:t xml:space="preserve">Quizás os preguntéis dónde podéis ver los contenedores en los que está corriendo nuestra aplicación. Quizás </w:t>
+      </w:r>
+      <w:r>
+        <w:rPr>
+          <w:b/>
+          <w:sz w:val="24"/>
+        </w:rPr>
+        <w:t xml:space="preserve">$ </w:t>
+      </w:r>
+      <w:proofErr w:type="spellStart"/>
+      <w:r>
+        <w:rPr>
+          <w:b/>
+          <w:sz w:val="24"/>
+        </w:rPr>
+        <w:t>kubectl</w:t>
+      </w:r>
+      <w:proofErr w:type="spellEnd"/>
+      <w:r>
+        <w:rPr>
+          <w:b/>
+          <w:sz w:val="24"/>
+        </w:rPr>
+        <w:t xml:space="preserve"> </w:t>
+      </w:r>
+      <w:proofErr w:type="spellStart"/>
+      <w:r>
+        <w:rPr>
+          <w:b/>
+          <w:sz w:val="24"/>
+        </w:rPr>
+        <w:t>get</w:t>
+      </w:r>
+      <w:proofErr w:type="spellEnd"/>
+      <w:r>
+        <w:rPr>
+          <w:b/>
+          <w:sz w:val="24"/>
+        </w:rPr>
+        <w:t xml:space="preserve"> </w:t>
       </w:r>
       <w:proofErr w:type="spellStart"/>
       <w:proofErr w:type="gramStart"/>
       <w:r>
         <w:rPr>
-          <w:sz w:val="24"/>
-        </w:rPr>
-        <w:t>cluster</w:t>
-      </w:r>
-      <w:proofErr w:type="spellEnd"/>
+          <w:b/>
+          <w:sz w:val="24"/>
+        </w:rPr>
+        <w:t>containers</w:t>
+      </w:r>
+      <w:proofErr w:type="spellEnd"/>
+      <w:r>
+        <w:rPr>
+          <w:b/>
+          <w:sz w:val="24"/>
+        </w:rPr>
+        <w:t xml:space="preserve"> ?</w:t>
+      </w:r>
       <w:proofErr w:type="gramEnd"/>
       <w:r>
         <w:rPr>
-          <w:sz w:val="24"/>
-        </w:rPr>
-        <w:t xml:space="preserve"> de </w:t>
+          <w:b/>
+          <w:sz w:val="24"/>
+        </w:rPr>
+        <w:t>??</w:t>
+      </w:r>
+      <w:r>
+        <w:rPr>
+          <w:b/>
+          <w:sz w:val="24"/>
+        </w:rPr>
+        <w:t xml:space="preserve">. </w:t>
+      </w:r>
+      <w:r>
+        <w:rPr>
+          <w:sz w:val="24"/>
+        </w:rPr>
+        <w:t xml:space="preserve">La cosa es que no es así como funciona </w:t>
       </w:r>
       <w:proofErr w:type="spellStart"/>
       <w:r>
@@ -4414,51 +6413,7 @@
         <w:rPr>
           <w:sz w:val="24"/>
         </w:rPr>
-        <w:t xml:space="preserve"> es usando </w:t>
-      </w:r>
-      <w:proofErr w:type="spellStart"/>
-      <w:r>
-        <w:rPr>
-          <w:sz w:val="24"/>
-        </w:rPr>
-        <w:t>Minikube</w:t>
-      </w:r>
-      <w:proofErr w:type="spellEnd"/>
-      <w:r>
-        <w:rPr>
-          <w:sz w:val="24"/>
-        </w:rPr>
-        <w:t xml:space="preserve">. </w:t>
-      </w:r>
-      <w:proofErr w:type="spellStart"/>
-      <w:r>
-        <w:rPr>
-          <w:sz w:val="24"/>
-        </w:rPr>
-        <w:t>Minikube</w:t>
-      </w:r>
-      <w:proofErr w:type="spellEnd"/>
-      <w:r>
-        <w:rPr>
-          <w:sz w:val="24"/>
-        </w:rPr>
-        <w:t xml:space="preserve"> es una herramienta que prepara un </w:t>
-      </w:r>
-      <w:proofErr w:type="spellStart"/>
-      <w:proofErr w:type="gramStart"/>
-      <w:r>
-        <w:rPr>
-          <w:sz w:val="24"/>
-        </w:rPr>
-        <w:t>cluster</w:t>
-      </w:r>
-      <w:proofErr w:type="spellEnd"/>
-      <w:proofErr w:type="gramEnd"/>
-      <w:r>
-        <w:rPr>
-          <w:sz w:val="24"/>
-        </w:rPr>
-        <w:t xml:space="preserve"> de un único nodo que está bastante bien para testear </w:t>
+        <w:t xml:space="preserve"> exactamente. La unidad mínima que maneja </w:t>
       </w:r>
       <w:proofErr w:type="spellStart"/>
       <w:r>
@@ -4472,485 +6427,16 @@
         <w:rPr>
           <w:sz w:val="24"/>
         </w:rPr>
-        <w:t xml:space="preserve"> y también para desarrollar aplicaciones en local.</w:t>
-      </w:r>
-    </w:p>
-    <w:p>
-      <w:pPr>
-        <w:rPr>
-          <w:sz w:val="24"/>
-        </w:rPr>
-      </w:pPr>
-      <w:r>
-        <w:rPr>
-          <w:sz w:val="24"/>
-        </w:rPr>
-        <w:t xml:space="preserve">Tal y como tengo configurada esta máquina, </w:t>
-      </w:r>
-      <w:proofErr w:type="spellStart"/>
-      <w:r>
-        <w:rPr>
-          <w:sz w:val="24"/>
-        </w:rPr>
-        <w:t>minikube</w:t>
-      </w:r>
-      <w:proofErr w:type="spellEnd"/>
-      <w:r>
-        <w:rPr>
-          <w:sz w:val="24"/>
-        </w:rPr>
-        <w:t xml:space="preserve"> ya ha preparado el </w:t>
-      </w:r>
-      <w:proofErr w:type="spellStart"/>
-      <w:proofErr w:type="gramStart"/>
-      <w:r>
-        <w:rPr>
-          <w:sz w:val="24"/>
-        </w:rPr>
-        <w:t>cluster</w:t>
-      </w:r>
-      <w:proofErr w:type="spellEnd"/>
-      <w:proofErr w:type="gramEnd"/>
-      <w:r>
-        <w:rPr>
-          <w:sz w:val="24"/>
-        </w:rPr>
-        <w:t xml:space="preserve"> de </w:t>
-      </w:r>
-      <w:proofErr w:type="spellStart"/>
-      <w:r>
-        <w:rPr>
-          <w:sz w:val="24"/>
-        </w:rPr>
-        <w:t>Kubernetes</w:t>
-      </w:r>
-      <w:proofErr w:type="spellEnd"/>
-      <w:r>
-        <w:rPr>
-          <w:sz w:val="24"/>
-        </w:rPr>
-        <w:t>. Esto se puede comprobar corriendo el siguiente comando:</w:t>
-      </w:r>
-    </w:p>
-    <w:p>
-      <w:pPr>
-        <w:rPr>
-          <w:b/>
-          <w:sz w:val="24"/>
-        </w:rPr>
-      </w:pPr>
-      <w:r>
-        <w:rPr>
-          <w:b/>
-          <w:sz w:val="24"/>
-        </w:rPr>
-        <w:t xml:space="preserve">$ </w:t>
-      </w:r>
-      <w:proofErr w:type="spellStart"/>
-      <w:r>
-        <w:rPr>
-          <w:b/>
-          <w:sz w:val="24"/>
-        </w:rPr>
-        <w:t>kubectl</w:t>
-      </w:r>
-      <w:proofErr w:type="spellEnd"/>
-      <w:r>
-        <w:rPr>
-          <w:b/>
-          <w:sz w:val="24"/>
-        </w:rPr>
-        <w:t xml:space="preserve"> </w:t>
-      </w:r>
-      <w:proofErr w:type="spellStart"/>
-      <w:proofErr w:type="gramStart"/>
-      <w:r>
-        <w:rPr>
-          <w:b/>
-          <w:sz w:val="24"/>
-        </w:rPr>
-        <w:t>cluster</w:t>
-      </w:r>
-      <w:proofErr w:type="gramEnd"/>
-      <w:r>
-        <w:rPr>
-          <w:b/>
-          <w:sz w:val="24"/>
-        </w:rPr>
-        <w:t>-info</w:t>
-      </w:r>
-      <w:proofErr w:type="spellEnd"/>
-    </w:p>
-    <w:p>
-      <w:pPr>
-        <w:rPr>
-          <w:b/>
-          <w:sz w:val="24"/>
-        </w:rPr>
-      </w:pPr>
-      <w:r>
-        <w:rPr>
-          <w:b/>
-          <w:sz w:val="24"/>
-        </w:rPr>
-        <w:t xml:space="preserve">Corriendo la primera aplicación en </w:t>
-      </w:r>
-      <w:proofErr w:type="spellStart"/>
-      <w:r>
-        <w:rPr>
-          <w:b/>
-          <w:sz w:val="24"/>
-        </w:rPr>
-        <w:t>Kubernetes</w:t>
-      </w:r>
-      <w:proofErr w:type="spellEnd"/>
-    </w:p>
-    <w:p>
-      <w:pPr>
-        <w:rPr>
-          <w:sz w:val="24"/>
-        </w:rPr>
-      </w:pPr>
-      <w:r>
-        <w:rPr>
-          <w:sz w:val="24"/>
-        </w:rPr>
-        <w:t xml:space="preserve">La forma más simple de correr nuestra aplicación usando </w:t>
-      </w:r>
-      <w:proofErr w:type="spellStart"/>
-      <w:r>
-        <w:rPr>
-          <w:sz w:val="24"/>
-        </w:rPr>
-        <w:t>kubernetes</w:t>
-      </w:r>
-      <w:proofErr w:type="spellEnd"/>
-      <w:r>
-        <w:rPr>
-          <w:sz w:val="24"/>
-        </w:rPr>
-        <w:t xml:space="preserve"> es con un comando al estilo Docker. Ejecuta:</w:t>
-      </w:r>
-    </w:p>
-    <w:p>
-      <w:pPr>
-        <w:rPr>
-          <w:b/>
-          <w:sz w:val="24"/>
-        </w:rPr>
-      </w:pPr>
-      <w:r>
-        <w:rPr>
-          <w:b/>
-          <w:sz w:val="24"/>
-        </w:rPr>
-        <w:t xml:space="preserve">$ </w:t>
-      </w:r>
-      <w:proofErr w:type="spellStart"/>
-      <w:r>
-        <w:rPr>
-          <w:b/>
-          <w:sz w:val="24"/>
-        </w:rPr>
-        <w:t>kubectl</w:t>
-      </w:r>
-      <w:proofErr w:type="spellEnd"/>
-      <w:r>
-        <w:rPr>
-          <w:b/>
-          <w:sz w:val="24"/>
-        </w:rPr>
-        <w:t xml:space="preserve"> run </w:t>
-      </w:r>
-      <w:proofErr w:type="spellStart"/>
-      <w:proofErr w:type="gramStart"/>
-      <w:r>
-        <w:rPr>
-          <w:b/>
-          <w:sz w:val="24"/>
-        </w:rPr>
-        <w:t>kubia</w:t>
-      </w:r>
-      <w:proofErr w:type="spellEnd"/>
-      <w:r>
-        <w:rPr>
-          <w:b/>
-          <w:sz w:val="24"/>
-        </w:rPr>
-        <w:t xml:space="preserve">  --</w:t>
-      </w:r>
-      <w:proofErr w:type="spellStart"/>
-      <w:proofErr w:type="gramEnd"/>
-      <w:r>
-        <w:rPr>
-          <w:b/>
-          <w:sz w:val="24"/>
-        </w:rPr>
-        <w:t>image</w:t>
-      </w:r>
-      <w:proofErr w:type="spellEnd"/>
-      <w:r>
-        <w:rPr>
-          <w:b/>
-          <w:sz w:val="24"/>
-        </w:rPr>
-        <w:t>=</w:t>
-      </w:r>
-      <w:proofErr w:type="spellStart"/>
-      <w:r>
-        <w:rPr>
-          <w:b/>
-          <w:sz w:val="24"/>
-        </w:rPr>
-        <w:t>docker_id</w:t>
-      </w:r>
-      <w:proofErr w:type="spellEnd"/>
-      <w:r>
-        <w:rPr>
-          <w:b/>
-          <w:sz w:val="24"/>
-        </w:rPr>
-        <w:t>/</w:t>
-      </w:r>
-      <w:proofErr w:type="spellStart"/>
-      <w:r>
-        <w:rPr>
-          <w:b/>
-          <w:sz w:val="24"/>
-        </w:rPr>
-        <w:t>kubia</w:t>
-      </w:r>
-      <w:proofErr w:type="spellEnd"/>
-      <w:r>
-        <w:rPr>
-          <w:b/>
-          <w:sz w:val="24"/>
-        </w:rPr>
-        <w:t xml:space="preserve"> --</w:t>
-      </w:r>
-      <w:proofErr w:type="spellStart"/>
-      <w:r>
-        <w:rPr>
-          <w:b/>
-          <w:sz w:val="24"/>
-        </w:rPr>
-        <w:t>port</w:t>
-      </w:r>
-      <w:proofErr w:type="spellEnd"/>
-      <w:r>
-        <w:rPr>
-          <w:b/>
-          <w:sz w:val="24"/>
-        </w:rPr>
-        <w:t xml:space="preserve">=8080 </w:t>
-      </w:r>
-      <w:r>
-        <w:rPr>
-          <w:b/>
-          <w:sz w:val="24"/>
-        </w:rPr>
-        <w:t>--</w:t>
-      </w:r>
-      <w:proofErr w:type="spellStart"/>
-      <w:r>
-        <w:rPr>
-          <w:b/>
-          <w:sz w:val="24"/>
-        </w:rPr>
-        <w:t>generator</w:t>
-      </w:r>
-      <w:proofErr w:type="spellEnd"/>
-      <w:r>
-        <w:rPr>
-          <w:b/>
-          <w:sz w:val="24"/>
-        </w:rPr>
-        <w:t>=run/v1</w:t>
-      </w:r>
-    </w:p>
-    <w:p>
-      <w:pPr>
-        <w:rPr>
-          <w:sz w:val="24"/>
-        </w:rPr>
-      </w:pPr>
-      <w:r>
-        <w:rPr>
-          <w:sz w:val="24"/>
-        </w:rPr>
-        <w:t xml:space="preserve">Este comando creará los componentes necesarios para nuestra aplicación. No tendremos que lidiar con JSON o </w:t>
-      </w:r>
-      <w:proofErr w:type="spellStart"/>
-      <w:r>
-        <w:rPr>
-          <w:sz w:val="24"/>
-        </w:rPr>
-        <w:t>YAMLs</w:t>
-      </w:r>
-      <w:proofErr w:type="spellEnd"/>
-      <w:r>
-        <w:rPr>
-          <w:sz w:val="24"/>
-        </w:rPr>
-        <w:t xml:space="preserve">. Aquí estamos ejecutando la imagen antes </w:t>
-      </w:r>
-      <w:proofErr w:type="spellStart"/>
-      <w:r>
-        <w:rPr>
-          <w:sz w:val="24"/>
-        </w:rPr>
-        <w:t>pusheada</w:t>
-      </w:r>
-      <w:proofErr w:type="spellEnd"/>
-      <w:r>
-        <w:rPr>
-          <w:sz w:val="24"/>
-        </w:rPr>
-        <w:t xml:space="preserve"> al Docker </w:t>
-      </w:r>
-      <w:proofErr w:type="gramStart"/>
-      <w:r>
-        <w:rPr>
-          <w:sz w:val="24"/>
-        </w:rPr>
-        <w:t>Hub</w:t>
-      </w:r>
-      <w:proofErr w:type="gramEnd"/>
-      <w:r>
-        <w:rPr>
-          <w:sz w:val="24"/>
-        </w:rPr>
-        <w:t xml:space="preserve"> y le estamos indicando el puerto de escucha también. En cuanto al último </w:t>
-      </w:r>
-      <w:proofErr w:type="spellStart"/>
-      <w:r>
-        <w:rPr>
-          <w:sz w:val="24"/>
-        </w:rPr>
-        <w:t>flag</w:t>
-      </w:r>
-      <w:proofErr w:type="spellEnd"/>
-      <w:r>
-        <w:rPr>
-          <w:sz w:val="24"/>
-        </w:rPr>
-        <w:t xml:space="preserve">, </w:t>
-      </w:r>
-      <w:r>
-        <w:rPr>
-          <w:sz w:val="24"/>
-        </w:rPr>
-        <w:t xml:space="preserve">le estamos indicando a </w:t>
-      </w:r>
-      <w:proofErr w:type="spellStart"/>
-      <w:r>
-        <w:rPr>
-          <w:sz w:val="24"/>
-        </w:rPr>
-        <w:t>Kubernetes</w:t>
-      </w:r>
-      <w:proofErr w:type="spellEnd"/>
-      <w:r>
-        <w:rPr>
-          <w:sz w:val="24"/>
-        </w:rPr>
-        <w:t xml:space="preserve"> que cree un </w:t>
-      </w:r>
-      <w:proofErr w:type="spellStart"/>
-      <w:r>
-        <w:rPr>
-          <w:sz w:val="24"/>
-        </w:rPr>
-        <w:t>replication</w:t>
-      </w:r>
-      <w:proofErr w:type="spellEnd"/>
-      <w:r>
-        <w:rPr>
-          <w:sz w:val="24"/>
-        </w:rPr>
-        <w:t xml:space="preserve"> </w:t>
-      </w:r>
-      <w:proofErr w:type="spellStart"/>
-      <w:r>
-        <w:rPr>
-          <w:sz w:val="24"/>
-        </w:rPr>
-        <w:t>controller</w:t>
-      </w:r>
-      <w:proofErr w:type="spellEnd"/>
-      <w:r>
-        <w:rPr>
-          <w:sz w:val="24"/>
-        </w:rPr>
-        <w:t xml:space="preserve"> en vez de un despliegue (</w:t>
-      </w:r>
-      <w:proofErr w:type="spellStart"/>
-      <w:r>
-        <w:rPr>
-          <w:sz w:val="24"/>
-        </w:rPr>
-        <w:t>deployment</w:t>
-      </w:r>
-      <w:proofErr w:type="spellEnd"/>
-      <w:r>
-        <w:rPr>
-          <w:sz w:val="24"/>
-        </w:rPr>
-        <w:t>).</w:t>
-      </w:r>
-      <w:r>
-        <w:rPr>
-          <w:sz w:val="24"/>
-        </w:rPr>
-        <w:t xml:space="preserve"> Hablaré de los </w:t>
-      </w:r>
-      <w:proofErr w:type="spellStart"/>
-      <w:r>
-        <w:rPr>
-          <w:sz w:val="24"/>
-        </w:rPr>
-        <w:t>replication</w:t>
-      </w:r>
-      <w:proofErr w:type="spellEnd"/>
-      <w:r>
-        <w:rPr>
-          <w:sz w:val="24"/>
-        </w:rPr>
-        <w:t xml:space="preserve"> </w:t>
-      </w:r>
-      <w:proofErr w:type="spellStart"/>
-      <w:r>
-        <w:rPr>
-          <w:sz w:val="24"/>
-        </w:rPr>
-        <w:t>controllers</w:t>
-      </w:r>
-      <w:proofErr w:type="spellEnd"/>
-      <w:r>
-        <w:rPr>
-          <w:sz w:val="24"/>
-        </w:rPr>
-        <w:t xml:space="preserve"> más tarde</w:t>
-      </w:r>
-      <w:r>
-        <w:rPr>
-          <w:sz w:val="24"/>
-        </w:rPr>
-        <w:t xml:space="preserve"> (</w:t>
-      </w:r>
-      <w:r>
-        <w:rPr>
-          <w:b/>
-          <w:sz w:val="24"/>
-        </w:rPr>
-        <w:t>¿???????</w:t>
-      </w:r>
-      <w:r>
-        <w:rPr>
-          <w:sz w:val="24"/>
-        </w:rPr>
-        <w:t>)</w:t>
-      </w:r>
+        <w:t xml:space="preserve"> se llama </w:t>
+      </w:r>
+      <w:proofErr w:type="spellStart"/>
+      <w:r>
+        <w:rPr>
+          <w:sz w:val="24"/>
+        </w:rPr>
+        <w:t>Pod</w:t>
+      </w:r>
+      <w:proofErr w:type="spellEnd"/>
       <w:r>
         <w:rPr>
           <w:sz w:val="24"/>
@@ -4968,263 +6454,6 @@
         <w:rPr>
           <w:sz w:val="24"/>
         </w:rPr>
-        <w:t xml:space="preserve">Si ejecutamos </w:t>
-      </w:r>
-      <w:r>
-        <w:rPr>
-          <w:b/>
-          <w:sz w:val="24"/>
-        </w:rPr>
-        <w:t xml:space="preserve">$ </w:t>
-      </w:r>
-      <w:proofErr w:type="spellStart"/>
-      <w:r>
-        <w:rPr>
-          <w:b/>
-          <w:sz w:val="24"/>
-        </w:rPr>
-        <w:t>kubectl</w:t>
-      </w:r>
-      <w:proofErr w:type="spellEnd"/>
-      <w:r>
-        <w:rPr>
-          <w:b/>
-          <w:sz w:val="24"/>
-        </w:rPr>
-        <w:t xml:space="preserve"> </w:t>
-      </w:r>
-      <w:proofErr w:type="spellStart"/>
-      <w:r>
-        <w:rPr>
-          <w:b/>
-          <w:sz w:val="24"/>
-        </w:rPr>
-        <w:t>get</w:t>
-      </w:r>
-      <w:proofErr w:type="spellEnd"/>
-      <w:r>
-        <w:rPr>
-          <w:b/>
-          <w:sz w:val="24"/>
-        </w:rPr>
-        <w:t xml:space="preserve"> </w:t>
-      </w:r>
-      <w:proofErr w:type="spellStart"/>
-      <w:r>
-        <w:rPr>
-          <w:b/>
-          <w:sz w:val="24"/>
-        </w:rPr>
-        <w:t>replicationcontroller</w:t>
-      </w:r>
-      <w:proofErr w:type="spellEnd"/>
-      <w:r>
-        <w:rPr>
-          <w:b/>
-          <w:sz w:val="24"/>
-        </w:rPr>
-        <w:t xml:space="preserve"> </w:t>
-      </w:r>
-      <w:r>
-        <w:rPr>
-          <w:sz w:val="24"/>
-        </w:rPr>
-        <w:t>podremos ver que tenemos al nuestro.</w:t>
-      </w:r>
-    </w:p>
-    <w:p>
-      <w:pPr>
-        <w:rPr>
-          <w:sz w:val="24"/>
-        </w:rPr>
-      </w:pPr>
-      <w:r>
-        <w:rPr>
-          <w:sz w:val="24"/>
-        </w:rPr>
-        <w:t xml:space="preserve">Ahora vamos a irnos a un nivel bastante bajo para partir de la base necesaria para entender </w:t>
-      </w:r>
-      <w:proofErr w:type="spellStart"/>
-      <w:r>
-        <w:rPr>
-          <w:sz w:val="24"/>
-        </w:rPr>
-        <w:t>Kubernetes</w:t>
-      </w:r>
-      <w:proofErr w:type="spellEnd"/>
-      <w:r>
-        <w:rPr>
-          <w:sz w:val="24"/>
-        </w:rPr>
-        <w:t>.</w:t>
-      </w:r>
-    </w:p>
-    <w:p>
-      <w:pPr>
-        <w:rPr>
-          <w:b/>
-          <w:sz w:val="24"/>
-        </w:rPr>
-      </w:pPr>
-      <w:r>
-        <w:rPr>
-          <w:b/>
-          <w:sz w:val="24"/>
-        </w:rPr>
-        <w:t xml:space="preserve">Introduciendo los </w:t>
-      </w:r>
-      <w:proofErr w:type="spellStart"/>
-      <w:r>
-        <w:rPr>
-          <w:b/>
-          <w:sz w:val="24"/>
-        </w:rPr>
-        <w:t>Pods</w:t>
-      </w:r>
-      <w:proofErr w:type="spellEnd"/>
-    </w:p>
-    <w:p>
-      <w:pPr>
-        <w:rPr>
-          <w:sz w:val="24"/>
-        </w:rPr>
-      </w:pPr>
-      <w:r>
-        <w:rPr>
-          <w:sz w:val="24"/>
-        </w:rPr>
-        <w:t xml:space="preserve">Quizás os preguntéis dónde podéis ver los contenedores en los que está corriendo nuestra aplicación. Quizás </w:t>
-      </w:r>
-      <w:r>
-        <w:rPr>
-          <w:b/>
-          <w:sz w:val="24"/>
-        </w:rPr>
-        <w:t xml:space="preserve">$ </w:t>
-      </w:r>
-      <w:proofErr w:type="spellStart"/>
-      <w:r>
-        <w:rPr>
-          <w:b/>
-          <w:sz w:val="24"/>
-        </w:rPr>
-        <w:t>kubectl</w:t>
-      </w:r>
-      <w:proofErr w:type="spellEnd"/>
-      <w:r>
-        <w:rPr>
-          <w:b/>
-          <w:sz w:val="24"/>
-        </w:rPr>
-        <w:t xml:space="preserve"> </w:t>
-      </w:r>
-      <w:proofErr w:type="spellStart"/>
-      <w:r>
-        <w:rPr>
-          <w:b/>
-          <w:sz w:val="24"/>
-        </w:rPr>
-        <w:t>get</w:t>
-      </w:r>
-      <w:proofErr w:type="spellEnd"/>
-      <w:r>
-        <w:rPr>
-          <w:b/>
-          <w:sz w:val="24"/>
-        </w:rPr>
-        <w:t xml:space="preserve"> </w:t>
-      </w:r>
-      <w:proofErr w:type="spellStart"/>
-      <w:proofErr w:type="gramStart"/>
-      <w:r>
-        <w:rPr>
-          <w:b/>
-          <w:sz w:val="24"/>
-        </w:rPr>
-        <w:t>containers</w:t>
-      </w:r>
-      <w:proofErr w:type="spellEnd"/>
-      <w:r>
-        <w:rPr>
-          <w:b/>
-          <w:sz w:val="24"/>
-        </w:rPr>
-        <w:t xml:space="preserve"> ?</w:t>
-      </w:r>
-      <w:proofErr w:type="gramEnd"/>
-      <w:r>
-        <w:rPr>
-          <w:b/>
-          <w:sz w:val="24"/>
-        </w:rPr>
-        <w:t>??</w:t>
-      </w:r>
-      <w:r>
-        <w:rPr>
-          <w:b/>
-          <w:sz w:val="24"/>
-        </w:rPr>
-        <w:t xml:space="preserve">. </w:t>
-      </w:r>
-      <w:r>
-        <w:rPr>
-          <w:sz w:val="24"/>
-        </w:rPr>
-        <w:t xml:space="preserve">La cosa es que no es así como funciona </w:t>
-      </w:r>
-      <w:proofErr w:type="spellStart"/>
-      <w:r>
-        <w:rPr>
-          <w:sz w:val="24"/>
-        </w:rPr>
-        <w:t>Kubernetes</w:t>
-      </w:r>
-      <w:proofErr w:type="spellEnd"/>
-      <w:r>
-        <w:rPr>
-          <w:sz w:val="24"/>
-        </w:rPr>
-        <w:t xml:space="preserve"> exactamente. La unidad mínima que maneja </w:t>
-      </w:r>
-      <w:proofErr w:type="spellStart"/>
-      <w:r>
-        <w:rPr>
-          <w:sz w:val="24"/>
-        </w:rPr>
-        <w:t>Kubernetes</w:t>
-      </w:r>
-      <w:proofErr w:type="spellEnd"/>
-      <w:r>
-        <w:rPr>
-          <w:sz w:val="24"/>
-        </w:rPr>
-        <w:t xml:space="preserve"> se llama </w:t>
-      </w:r>
-      <w:proofErr w:type="spellStart"/>
-      <w:r>
-        <w:rPr>
-          <w:sz w:val="24"/>
-        </w:rPr>
-        <w:t>Pod</w:t>
-      </w:r>
-      <w:proofErr w:type="spellEnd"/>
-      <w:r>
-        <w:rPr>
-          <w:sz w:val="24"/>
-        </w:rPr>
-        <w:t>.</w:t>
-      </w:r>
-    </w:p>
-    <w:p>
-      <w:pPr>
-        <w:rPr>
-          <w:sz w:val="24"/>
-        </w:rPr>
-      </w:pPr>
-      <w:r>
-        <w:rPr>
-          <w:sz w:val="24"/>
-        </w:rPr>
         <w:t xml:space="preserve">Un </w:t>
       </w:r>
       <w:proofErr w:type="spellStart"/>
@@ -5272,7 +6501,6 @@
         <w:rPr>
           <w:sz w:val="24"/>
         </w:rPr>
-        <w:lastRenderedPageBreak/>
         <w:t xml:space="preserve">Cada </w:t>
       </w:r>
       <w:proofErr w:type="spellStart"/>
@@ -5354,7 +6582,7 @@
                     </pic:cNvPicPr>
                   </pic:nvPicPr>
                   <pic:blipFill>
-                    <a:blip r:embed="rId12" cstate="print">
+                    <a:blip r:embed="rId14" cstate="print">
                       <a:extLst>
                         <a:ext uri="{28A0092B-C50C-407E-A947-70E740481C1C}">
                           <a14:useLocalDpi xmlns:a14="http://schemas.microsoft.com/office/drawing/2010/main" val="0"/>
@@ -5710,6 +6938,13 @@
           <w:sz w:val="24"/>
         </w:rPr>
       </w:pPr>
+    </w:p>
+    <w:p>
+      <w:pPr>
+        <w:rPr>
+          <w:sz w:val="24"/>
+        </w:rPr>
+      </w:pPr>
       <w:r>
         <w:rPr>
           <w:noProof/>
@@ -5734,7 +6969,7 @@
                     </pic:cNvPicPr>
                   </pic:nvPicPr>
                   <pic:blipFill>
-                    <a:blip r:embed="rId13" cstate="print">
+                    <a:blip r:embed="rId15" cstate="print">
                       <a:extLst>
                         <a:ext uri="{28A0092B-C50C-407E-A947-70E740481C1C}">
                           <a14:useLocalDpi xmlns:a14="http://schemas.microsoft.com/office/drawing/2010/main" val="0"/>
@@ -5766,6 +7001,1367 @@
         </w:drawing>
       </w:r>
     </w:p>
+    <w:p>
+      <w:pPr>
+        <w:rPr>
+          <w:sz w:val="24"/>
+        </w:rPr>
+      </w:pPr>
+    </w:p>
+    <w:p>
+      <w:pPr>
+        <w:rPr>
+          <w:sz w:val="24"/>
+        </w:rPr>
+      </w:pPr>
+      <w:r>
+        <w:rPr>
+          <w:sz w:val="24"/>
+        </w:rPr>
+        <w:t xml:space="preserve">Probar a hacer un </w:t>
+      </w:r>
+      <w:proofErr w:type="spellStart"/>
+      <w:r>
+        <w:rPr>
+          <w:sz w:val="24"/>
+        </w:rPr>
+        <w:t>delete</w:t>
+      </w:r>
+      <w:proofErr w:type="spellEnd"/>
+      <w:r>
+        <w:rPr>
+          <w:sz w:val="24"/>
+        </w:rPr>
+        <w:t xml:space="preserve"> </w:t>
+      </w:r>
+      <w:proofErr w:type="spellStart"/>
+      <w:r>
+        <w:rPr>
+          <w:sz w:val="24"/>
+        </w:rPr>
+        <w:t>pod</w:t>
+      </w:r>
+      <w:proofErr w:type="spellEnd"/>
+      <w:r>
+        <w:rPr>
+          <w:sz w:val="24"/>
+        </w:rPr>
+        <w:t xml:space="preserve"> para ver que se vuelve a levantar, a no ser que hagas un </w:t>
+      </w:r>
+      <w:proofErr w:type="spellStart"/>
+      <w:r>
+        <w:rPr>
+          <w:sz w:val="24"/>
+        </w:rPr>
+        <w:t>delete</w:t>
+      </w:r>
+      <w:proofErr w:type="spellEnd"/>
+      <w:r>
+        <w:rPr>
+          <w:sz w:val="24"/>
+        </w:rPr>
+        <w:t xml:space="preserve"> </w:t>
+      </w:r>
+      <w:proofErr w:type="spellStart"/>
+      <w:r>
+        <w:rPr>
+          <w:sz w:val="24"/>
+        </w:rPr>
+        <w:t>replicationcontroller</w:t>
+      </w:r>
+      <w:proofErr w:type="spellEnd"/>
+      <w:r>
+        <w:rPr>
+          <w:sz w:val="24"/>
+        </w:rPr>
+        <w:t>.</w:t>
+      </w:r>
+    </w:p>
+    <w:p>
+      <w:pPr>
+        <w:rPr>
+          <w:sz w:val="24"/>
+        </w:rPr>
+      </w:pPr>
+      <w:r>
+        <w:rPr>
+          <w:sz w:val="24"/>
+        </w:rPr>
+        <w:t xml:space="preserve">Demostrar que al entrar en el </w:t>
+      </w:r>
+      <w:proofErr w:type="spellStart"/>
+      <w:r>
+        <w:rPr>
+          <w:sz w:val="24"/>
+        </w:rPr>
+        <w:t>pod</w:t>
+      </w:r>
+      <w:proofErr w:type="spellEnd"/>
+      <w:r>
+        <w:rPr>
+          <w:sz w:val="24"/>
+        </w:rPr>
+        <w:t xml:space="preserve"> </w:t>
+      </w:r>
+      <w:r>
+        <w:rPr>
+          <w:b/>
+          <w:sz w:val="24"/>
+        </w:rPr>
+        <w:t xml:space="preserve">$ </w:t>
+      </w:r>
+      <w:proofErr w:type="spellStart"/>
+      <w:r>
+        <w:rPr>
+          <w:b/>
+          <w:sz w:val="24"/>
+        </w:rPr>
+        <w:t>kubectl</w:t>
+      </w:r>
+      <w:proofErr w:type="spellEnd"/>
+      <w:r>
+        <w:rPr>
+          <w:b/>
+          <w:sz w:val="24"/>
+        </w:rPr>
+        <w:t xml:space="preserve"> </w:t>
+      </w:r>
+      <w:proofErr w:type="spellStart"/>
+      <w:r>
+        <w:rPr>
+          <w:b/>
+          <w:sz w:val="24"/>
+        </w:rPr>
+        <w:t>exec</w:t>
+      </w:r>
+      <w:proofErr w:type="spellEnd"/>
+      <w:r>
+        <w:rPr>
+          <w:b/>
+          <w:sz w:val="24"/>
+        </w:rPr>
+        <w:t xml:space="preserve"> </w:t>
+      </w:r>
+      <w:proofErr w:type="spellStart"/>
+      <w:r>
+        <w:rPr>
+          <w:b/>
+          <w:sz w:val="24"/>
+        </w:rPr>
+        <w:t>pod_name</w:t>
+      </w:r>
+      <w:proofErr w:type="spellEnd"/>
+      <w:r>
+        <w:rPr>
+          <w:b/>
+          <w:sz w:val="24"/>
+        </w:rPr>
+        <w:t xml:space="preserve"> -</w:t>
+      </w:r>
+      <w:proofErr w:type="spellStart"/>
+      <w:r>
+        <w:rPr>
+          <w:b/>
+          <w:sz w:val="24"/>
+        </w:rPr>
+        <w:t>it</w:t>
+      </w:r>
+      <w:proofErr w:type="spellEnd"/>
+      <w:r>
+        <w:rPr>
+          <w:b/>
+          <w:sz w:val="24"/>
+        </w:rPr>
+        <w:t xml:space="preserve"> </w:t>
+      </w:r>
+      <w:proofErr w:type="spellStart"/>
+      <w:proofErr w:type="gramStart"/>
+      <w:r>
+        <w:rPr>
+          <w:b/>
+          <w:sz w:val="24"/>
+        </w:rPr>
+        <w:t>bash</w:t>
+      </w:r>
+      <w:proofErr w:type="spellEnd"/>
+      <w:r>
+        <w:rPr>
+          <w:b/>
+          <w:sz w:val="24"/>
+        </w:rPr>
+        <w:t xml:space="preserve"> </w:t>
+      </w:r>
+      <w:r>
+        <w:rPr>
+          <w:sz w:val="24"/>
+        </w:rPr>
+        <w:t>,</w:t>
+      </w:r>
+      <w:proofErr w:type="gramEnd"/>
+      <w:r>
+        <w:rPr>
+          <w:sz w:val="24"/>
+        </w:rPr>
+        <w:t xml:space="preserve"> funciona la aplicación con: </w:t>
+      </w:r>
+      <w:r>
+        <w:rPr>
+          <w:b/>
+          <w:sz w:val="24"/>
+        </w:rPr>
+        <w:t xml:space="preserve">$ </w:t>
+      </w:r>
+      <w:proofErr w:type="spellStart"/>
+      <w:r>
+        <w:rPr>
+          <w:b/>
+          <w:sz w:val="24"/>
+        </w:rPr>
+        <w:t>curl</w:t>
+      </w:r>
+      <w:proofErr w:type="spellEnd"/>
+      <w:r>
+        <w:rPr>
+          <w:b/>
+          <w:sz w:val="24"/>
+        </w:rPr>
+        <w:t xml:space="preserve"> localhost:8080</w:t>
+      </w:r>
+      <w:r>
+        <w:rPr>
+          <w:sz w:val="24"/>
+        </w:rPr>
+        <w:t>.</w:t>
+      </w:r>
+    </w:p>
+    <w:p>
+      <w:pPr>
+        <w:rPr>
+          <w:b/>
+          <w:sz w:val="24"/>
+        </w:rPr>
+      </w:pPr>
+      <w:r>
+        <w:rPr>
+          <w:b/>
+          <w:sz w:val="24"/>
+        </w:rPr>
+        <w:t>Escalando horizontalmente la aplicación</w:t>
+      </w:r>
+    </w:p>
+    <w:p>
+      <w:pPr>
+        <w:rPr>
+          <w:sz w:val="24"/>
+        </w:rPr>
+      </w:pPr>
+      <w:r>
+        <w:rPr>
+          <w:sz w:val="24"/>
+        </w:rPr>
+        <w:t xml:space="preserve">Uno de los beneficios de </w:t>
+      </w:r>
+      <w:proofErr w:type="spellStart"/>
+      <w:r>
+        <w:rPr>
+          <w:sz w:val="24"/>
+        </w:rPr>
+        <w:t>Kubernetes</w:t>
+      </w:r>
+      <w:proofErr w:type="spellEnd"/>
+      <w:r>
+        <w:rPr>
+          <w:sz w:val="24"/>
+        </w:rPr>
+        <w:t xml:space="preserve"> es la simplicidad con la que puedes escalar tus despliegues.</w:t>
+      </w:r>
+    </w:p>
+    <w:p>
+      <w:pPr>
+        <w:rPr>
+          <w:sz w:val="24"/>
+        </w:rPr>
+      </w:pPr>
+      <w:r>
+        <w:rPr>
+          <w:sz w:val="24"/>
+        </w:rPr>
+        <w:t xml:space="preserve">Para escalar el número de réplicas de tu </w:t>
+      </w:r>
+      <w:proofErr w:type="spellStart"/>
+      <w:r>
+        <w:rPr>
+          <w:sz w:val="24"/>
+        </w:rPr>
+        <w:t>pod</w:t>
+      </w:r>
+      <w:proofErr w:type="spellEnd"/>
+      <w:r>
+        <w:rPr>
+          <w:sz w:val="24"/>
+        </w:rPr>
+        <w:t>, solo tienes que cambiar replicas de la siguiente forma:</w:t>
+      </w:r>
+    </w:p>
+    <w:p>
+      <w:pPr>
+        <w:rPr>
+          <w:b/>
+          <w:sz w:val="24"/>
+        </w:rPr>
+      </w:pPr>
+      <w:r>
+        <w:rPr>
+          <w:b/>
+          <w:sz w:val="24"/>
+        </w:rPr>
+        <w:t xml:space="preserve">$ </w:t>
+      </w:r>
+      <w:proofErr w:type="spellStart"/>
+      <w:r>
+        <w:rPr>
+          <w:b/>
+          <w:sz w:val="24"/>
+        </w:rPr>
+        <w:t>kubectl</w:t>
+      </w:r>
+      <w:proofErr w:type="spellEnd"/>
+      <w:r>
+        <w:rPr>
+          <w:b/>
+          <w:sz w:val="24"/>
+        </w:rPr>
+        <w:t xml:space="preserve"> </w:t>
+      </w:r>
+      <w:proofErr w:type="spellStart"/>
+      <w:r>
+        <w:rPr>
+          <w:b/>
+          <w:sz w:val="24"/>
+        </w:rPr>
+        <w:t>scale</w:t>
+      </w:r>
+      <w:proofErr w:type="spellEnd"/>
+      <w:r>
+        <w:rPr>
+          <w:b/>
+          <w:sz w:val="24"/>
+        </w:rPr>
+        <w:t xml:space="preserve"> </w:t>
+      </w:r>
+      <w:proofErr w:type="spellStart"/>
+      <w:r>
+        <w:rPr>
+          <w:b/>
+          <w:sz w:val="24"/>
+        </w:rPr>
+        <w:t>rc</w:t>
+      </w:r>
+      <w:proofErr w:type="spellEnd"/>
+      <w:r>
+        <w:rPr>
+          <w:b/>
+          <w:sz w:val="24"/>
+        </w:rPr>
+        <w:t xml:space="preserve"> </w:t>
+      </w:r>
+      <w:proofErr w:type="spellStart"/>
+      <w:r>
+        <w:rPr>
+          <w:b/>
+          <w:sz w:val="24"/>
+        </w:rPr>
+        <w:t>kubia</w:t>
+      </w:r>
+      <w:proofErr w:type="spellEnd"/>
+      <w:r>
+        <w:rPr>
+          <w:b/>
+          <w:sz w:val="24"/>
+        </w:rPr>
+        <w:t xml:space="preserve"> --replicas=3</w:t>
+      </w:r>
+    </w:p>
+    <w:p>
+      <w:pPr>
+        <w:rPr>
+          <w:sz w:val="24"/>
+        </w:rPr>
+      </w:pPr>
+      <w:r>
+        <w:rPr>
+          <w:sz w:val="24"/>
+        </w:rPr>
+        <w:t xml:space="preserve">Lo que has conseguido con esto es decirle a </w:t>
+      </w:r>
+      <w:proofErr w:type="spellStart"/>
+      <w:r>
+        <w:rPr>
+          <w:sz w:val="24"/>
+        </w:rPr>
+        <w:t>Kubernetes</w:t>
+      </w:r>
+      <w:proofErr w:type="spellEnd"/>
+      <w:r>
+        <w:rPr>
+          <w:sz w:val="24"/>
+        </w:rPr>
+        <w:t xml:space="preserve"> que se asegure de que siempre se estén corriendo 3 instancias de ese </w:t>
+      </w:r>
+      <w:proofErr w:type="spellStart"/>
+      <w:r>
+        <w:rPr>
+          <w:sz w:val="24"/>
+        </w:rPr>
+        <w:t>pod</w:t>
+      </w:r>
+      <w:proofErr w:type="spellEnd"/>
+      <w:r>
+        <w:rPr>
+          <w:sz w:val="24"/>
+        </w:rPr>
+        <w:t>.</w:t>
+      </w:r>
+    </w:p>
+    <w:p>
+      <w:pPr>
+        <w:rPr>
+          <w:sz w:val="24"/>
+        </w:rPr>
+      </w:pPr>
+      <w:r>
+        <w:rPr>
+          <w:sz w:val="24"/>
+        </w:rPr>
+        <w:t xml:space="preserve">Ejecutar de nuevo </w:t>
+      </w:r>
+      <w:r>
+        <w:rPr>
+          <w:b/>
+          <w:sz w:val="24"/>
+        </w:rPr>
+        <w:t xml:space="preserve">$ </w:t>
+      </w:r>
+      <w:proofErr w:type="spellStart"/>
+      <w:r>
+        <w:rPr>
+          <w:b/>
+          <w:sz w:val="24"/>
+        </w:rPr>
+        <w:t>kubectl</w:t>
+      </w:r>
+      <w:proofErr w:type="spellEnd"/>
+      <w:r>
+        <w:rPr>
+          <w:b/>
+          <w:sz w:val="24"/>
+        </w:rPr>
+        <w:t xml:space="preserve"> </w:t>
+      </w:r>
+      <w:proofErr w:type="spellStart"/>
+      <w:r>
+        <w:rPr>
+          <w:b/>
+          <w:sz w:val="24"/>
+        </w:rPr>
+        <w:t>get</w:t>
+      </w:r>
+      <w:proofErr w:type="spellEnd"/>
+      <w:r>
+        <w:rPr>
+          <w:b/>
+          <w:sz w:val="24"/>
+        </w:rPr>
+        <w:t xml:space="preserve"> </w:t>
+      </w:r>
+      <w:proofErr w:type="spellStart"/>
+      <w:r>
+        <w:rPr>
+          <w:b/>
+          <w:sz w:val="24"/>
+        </w:rPr>
+        <w:t>rc</w:t>
+      </w:r>
+      <w:proofErr w:type="spellEnd"/>
+      <w:r>
+        <w:rPr>
+          <w:sz w:val="24"/>
+        </w:rPr>
+        <w:t xml:space="preserve"> para ver los resultados.</w:t>
+      </w:r>
+      <w:r>
+        <w:rPr>
+          <w:sz w:val="24"/>
+        </w:rPr>
+        <w:t xml:space="preserve"> </w:t>
+      </w:r>
+      <w:proofErr w:type="gramStart"/>
+      <w:r>
+        <w:rPr>
+          <w:sz w:val="24"/>
+        </w:rPr>
+        <w:t xml:space="preserve">Y </w:t>
+      </w:r>
+      <w:r>
+        <w:rPr>
+          <w:b/>
+          <w:sz w:val="24"/>
+        </w:rPr>
+        <w:t xml:space="preserve"> $</w:t>
+      </w:r>
+      <w:proofErr w:type="gramEnd"/>
+      <w:r>
+        <w:rPr>
+          <w:b/>
+          <w:sz w:val="24"/>
+        </w:rPr>
+        <w:t xml:space="preserve"> </w:t>
+      </w:r>
+      <w:proofErr w:type="spellStart"/>
+      <w:r>
+        <w:rPr>
+          <w:b/>
+          <w:sz w:val="24"/>
+        </w:rPr>
+        <w:t>kubectl</w:t>
+      </w:r>
+      <w:proofErr w:type="spellEnd"/>
+      <w:r>
+        <w:rPr>
+          <w:b/>
+          <w:sz w:val="24"/>
+        </w:rPr>
+        <w:t xml:space="preserve"> </w:t>
+      </w:r>
+      <w:proofErr w:type="spellStart"/>
+      <w:r>
+        <w:rPr>
+          <w:b/>
+          <w:sz w:val="24"/>
+        </w:rPr>
+        <w:t>get</w:t>
+      </w:r>
+      <w:proofErr w:type="spellEnd"/>
+      <w:r>
+        <w:rPr>
+          <w:b/>
+          <w:sz w:val="24"/>
+        </w:rPr>
+        <w:t xml:space="preserve"> </w:t>
+      </w:r>
+      <w:proofErr w:type="spellStart"/>
+      <w:r>
+        <w:rPr>
+          <w:b/>
+          <w:sz w:val="24"/>
+        </w:rPr>
+        <w:t>pod</w:t>
+      </w:r>
+      <w:proofErr w:type="spellEnd"/>
+      <w:r>
+        <w:rPr>
+          <w:sz w:val="24"/>
+        </w:rPr>
+        <w:t>.</w:t>
+      </w:r>
+    </w:p>
+    <w:p>
+      <w:pPr>
+        <w:rPr>
+          <w:b/>
+          <w:sz w:val="24"/>
+        </w:rPr>
+      </w:pPr>
+      <w:proofErr w:type="spellStart"/>
+      <w:r>
+        <w:rPr>
+          <w:b/>
+          <w:sz w:val="24"/>
+        </w:rPr>
+        <w:t>Dashboard</w:t>
+      </w:r>
+      <w:proofErr w:type="spellEnd"/>
+      <w:r>
+        <w:rPr>
+          <w:b/>
+          <w:sz w:val="24"/>
+        </w:rPr>
+        <w:t xml:space="preserve"> de </w:t>
+      </w:r>
+      <w:proofErr w:type="spellStart"/>
+      <w:r>
+        <w:rPr>
+          <w:b/>
+          <w:sz w:val="24"/>
+        </w:rPr>
+        <w:t>Kubernetes</w:t>
+      </w:r>
+      <w:proofErr w:type="spellEnd"/>
+    </w:p>
+    <w:p>
+      <w:pPr>
+        <w:rPr>
+          <w:sz w:val="24"/>
+        </w:rPr>
+      </w:pPr>
+      <w:r>
+        <w:rPr>
+          <w:sz w:val="24"/>
+        </w:rPr>
+        <w:t xml:space="preserve">En el </w:t>
+      </w:r>
+      <w:proofErr w:type="spellStart"/>
+      <w:r>
+        <w:rPr>
+          <w:sz w:val="24"/>
+        </w:rPr>
+        <w:t>dashboard</w:t>
+      </w:r>
+      <w:proofErr w:type="spellEnd"/>
+      <w:r>
+        <w:rPr>
+          <w:sz w:val="24"/>
+        </w:rPr>
+        <w:t xml:space="preserve"> podéis ver todo de forma más gráfica.</w:t>
+      </w:r>
+      <w:bookmarkStart w:id="0" w:name="_GoBack"/>
+      <w:bookmarkEnd w:id="0"/>
+    </w:p>
+    <w:p>
+      <w:pPr>
+        <w:rPr>
+          <w:sz w:val="24"/>
+        </w:rPr>
+      </w:pPr>
+      <w:r>
+        <w:rPr>
+          <w:sz w:val="24"/>
+        </w:rPr>
+        <w:t xml:space="preserve">Si ejecutáramos </w:t>
+      </w:r>
+      <w:r>
+        <w:rPr>
+          <w:b/>
+          <w:sz w:val="24"/>
+        </w:rPr>
+        <w:t xml:space="preserve">$ </w:t>
+      </w:r>
+      <w:proofErr w:type="spellStart"/>
+      <w:r>
+        <w:rPr>
+          <w:b/>
+          <w:sz w:val="24"/>
+        </w:rPr>
+        <w:t>minikube</w:t>
+      </w:r>
+      <w:proofErr w:type="spellEnd"/>
+      <w:r>
+        <w:rPr>
+          <w:b/>
+          <w:sz w:val="24"/>
+        </w:rPr>
+        <w:t xml:space="preserve"> </w:t>
+      </w:r>
+      <w:proofErr w:type="spellStart"/>
+      <w:r>
+        <w:rPr>
+          <w:b/>
+          <w:sz w:val="24"/>
+        </w:rPr>
+        <w:t>dashboard</w:t>
+      </w:r>
+      <w:proofErr w:type="spellEnd"/>
+      <w:r>
+        <w:rPr>
+          <w:b/>
+          <w:sz w:val="24"/>
+        </w:rPr>
+        <w:t xml:space="preserve"> </w:t>
+      </w:r>
+      <w:r>
+        <w:rPr>
+          <w:sz w:val="24"/>
+        </w:rPr>
+        <w:t xml:space="preserve">se nos debería ejecutar en el navegador predeterminado, pero como no tenemos navegador predeterminado ejecutaremos </w:t>
+      </w:r>
+      <w:r>
+        <w:rPr>
+          <w:b/>
+          <w:sz w:val="24"/>
+        </w:rPr>
+        <w:t xml:space="preserve">$ </w:t>
+      </w:r>
+      <w:proofErr w:type="spellStart"/>
+      <w:r>
+        <w:rPr>
+          <w:b/>
+          <w:sz w:val="24"/>
+        </w:rPr>
+        <w:t>minikube</w:t>
+      </w:r>
+      <w:proofErr w:type="spellEnd"/>
+      <w:r>
+        <w:rPr>
+          <w:b/>
+          <w:sz w:val="24"/>
+        </w:rPr>
+        <w:t xml:space="preserve"> </w:t>
+      </w:r>
+      <w:proofErr w:type="spellStart"/>
+      <w:r>
+        <w:rPr>
+          <w:b/>
+          <w:sz w:val="24"/>
+        </w:rPr>
+        <w:t>dashboard</w:t>
+      </w:r>
+      <w:proofErr w:type="spellEnd"/>
+      <w:r>
+        <w:rPr>
+          <w:b/>
+          <w:sz w:val="24"/>
+        </w:rPr>
+        <w:t xml:space="preserve"> </w:t>
+      </w:r>
+      <w:r>
+        <w:rPr>
+          <w:b/>
+          <w:sz w:val="24"/>
+        </w:rPr>
+        <w:t>--</w:t>
+      </w:r>
+      <w:proofErr w:type="spellStart"/>
+      <w:r>
+        <w:rPr>
+          <w:b/>
+          <w:sz w:val="24"/>
+        </w:rPr>
+        <w:t>url</w:t>
+      </w:r>
+      <w:proofErr w:type="spellEnd"/>
+      <w:r>
+        <w:rPr>
+          <w:b/>
+          <w:sz w:val="24"/>
+        </w:rPr>
+        <w:t xml:space="preserve"> </w:t>
+      </w:r>
+      <w:r>
+        <w:rPr>
+          <w:sz w:val="24"/>
+        </w:rPr>
+        <w:t xml:space="preserve">para obtener la </w:t>
+      </w:r>
+      <w:proofErr w:type="spellStart"/>
+      <w:r>
+        <w:rPr>
+          <w:sz w:val="24"/>
+        </w:rPr>
+        <w:t>url</w:t>
+      </w:r>
+      <w:proofErr w:type="spellEnd"/>
+      <w:r>
+        <w:rPr>
+          <w:sz w:val="24"/>
+        </w:rPr>
+        <w:t xml:space="preserve"> y abrirlo en Firefox.</w:t>
+      </w:r>
+    </w:p>
+    <w:p>
+      <w:pPr>
+        <w:rPr>
+          <w:sz w:val="24"/>
+        </w:rPr>
+      </w:pPr>
+    </w:p>
+    <w:p>
+      <w:pPr>
+        <w:rPr>
+          <w:sz w:val="24"/>
+        </w:rPr>
+      </w:pPr>
+    </w:p>
+    <w:p>
+      <w:pPr>
+        <w:rPr>
+          <w:b/>
+          <w:sz w:val="24"/>
+        </w:rPr>
+      </w:pPr>
+      <w:r>
+        <w:rPr>
+          <w:b/>
+          <w:sz w:val="24"/>
+        </w:rPr>
+        <w:t>Accediendo a tu aplicación web</w:t>
+      </w:r>
+    </w:p>
+    <w:p>
+      <w:pPr>
+        <w:rPr>
+          <w:sz w:val="24"/>
+        </w:rPr>
+      </w:pPr>
+      <w:r>
+        <w:rPr>
+          <w:sz w:val="24"/>
+        </w:rPr>
+        <w:t xml:space="preserve">Como hemos dicho antes, cada </w:t>
+      </w:r>
+      <w:proofErr w:type="spellStart"/>
+      <w:r>
+        <w:rPr>
+          <w:sz w:val="24"/>
+        </w:rPr>
+        <w:t>pod</w:t>
+      </w:r>
+      <w:proofErr w:type="spellEnd"/>
+      <w:r>
+        <w:rPr>
+          <w:sz w:val="24"/>
+        </w:rPr>
+        <w:t xml:space="preserve"> tiene su dirección IP. El problema es que esta dirección IP es interna al </w:t>
+      </w:r>
+      <w:proofErr w:type="spellStart"/>
+      <w:proofErr w:type="gramStart"/>
+      <w:r>
+        <w:rPr>
+          <w:sz w:val="24"/>
+        </w:rPr>
+        <w:t>cluster</w:t>
+      </w:r>
+      <w:proofErr w:type="spellEnd"/>
+      <w:proofErr w:type="gramEnd"/>
+      <w:r>
+        <w:rPr>
+          <w:sz w:val="24"/>
+        </w:rPr>
+        <w:t xml:space="preserve"> y no se puede acceder desde fuera</w:t>
+      </w:r>
+      <w:r>
+        <w:rPr>
+          <w:sz w:val="24"/>
+        </w:rPr>
+        <w:t>.</w:t>
+      </w:r>
+      <w:r>
+        <w:rPr>
+          <w:sz w:val="24"/>
+        </w:rPr>
+        <w:t xml:space="preserve"> Para hacer que el </w:t>
+      </w:r>
+      <w:proofErr w:type="spellStart"/>
+      <w:r>
+        <w:rPr>
+          <w:sz w:val="24"/>
+        </w:rPr>
+        <w:t>pod</w:t>
+      </w:r>
+      <w:proofErr w:type="spellEnd"/>
+      <w:r>
+        <w:rPr>
+          <w:sz w:val="24"/>
+        </w:rPr>
+        <w:t xml:space="preserve"> sea accesible desde fuera, vamos a usar un </w:t>
+      </w:r>
+      <w:proofErr w:type="spellStart"/>
+      <w:r>
+        <w:rPr>
+          <w:sz w:val="24"/>
+        </w:rPr>
+        <w:t>Service</w:t>
+      </w:r>
+      <w:proofErr w:type="spellEnd"/>
+      <w:r>
+        <w:rPr>
+          <w:sz w:val="24"/>
+        </w:rPr>
+        <w:t xml:space="preserve"> </w:t>
+      </w:r>
+      <w:proofErr w:type="spellStart"/>
+      <w:r>
+        <w:rPr>
+          <w:sz w:val="24"/>
+        </w:rPr>
+        <w:t>object</w:t>
+      </w:r>
+      <w:proofErr w:type="spellEnd"/>
+      <w:r>
+        <w:rPr>
+          <w:sz w:val="24"/>
+        </w:rPr>
+        <w:t>.</w:t>
+      </w:r>
+    </w:p>
+    <w:p>
+      <w:pPr>
+        <w:rPr>
+          <w:sz w:val="24"/>
+        </w:rPr>
+      </w:pPr>
+      <w:r>
+        <w:rPr>
+          <w:sz w:val="24"/>
+        </w:rPr>
+        <w:t xml:space="preserve">Necesitamos que sea un </w:t>
+      </w:r>
+      <w:proofErr w:type="spellStart"/>
+      <w:r>
+        <w:rPr>
+          <w:sz w:val="24"/>
+        </w:rPr>
+        <w:t>LoadBalancer</w:t>
+      </w:r>
+      <w:proofErr w:type="spellEnd"/>
+      <w:r>
+        <w:rPr>
+          <w:sz w:val="24"/>
+        </w:rPr>
+        <w:t xml:space="preserve"> para que sea accesible desde fuera. Si fuera un servicio de tipo </w:t>
+      </w:r>
+      <w:proofErr w:type="spellStart"/>
+      <w:r>
+        <w:rPr>
+          <w:sz w:val="24"/>
+        </w:rPr>
+        <w:t>ClusterIP</w:t>
+      </w:r>
+      <w:proofErr w:type="spellEnd"/>
+      <w:r>
+        <w:rPr>
+          <w:sz w:val="24"/>
+        </w:rPr>
+        <w:t>, estaríamos en las mismas.</w:t>
+      </w:r>
+    </w:p>
+    <w:p>
+      <w:pPr>
+        <w:rPr>
+          <w:sz w:val="24"/>
+        </w:rPr>
+      </w:pPr>
+    </w:p>
+    <w:p>
+      <w:pPr>
+        <w:rPr>
+          <w:b/>
+          <w:sz w:val="24"/>
+        </w:rPr>
+      </w:pPr>
+      <w:proofErr w:type="spellStart"/>
+      <w:r>
+        <w:rPr>
+          <w:b/>
+          <w:sz w:val="24"/>
+        </w:rPr>
+        <w:t>Creating</w:t>
+      </w:r>
+      <w:proofErr w:type="spellEnd"/>
+      <w:r>
+        <w:rPr>
+          <w:b/>
+          <w:sz w:val="24"/>
+        </w:rPr>
+        <w:t xml:space="preserve"> a </w:t>
+      </w:r>
+      <w:proofErr w:type="spellStart"/>
+      <w:r>
+        <w:rPr>
+          <w:b/>
+          <w:sz w:val="24"/>
+        </w:rPr>
+        <w:t>Service</w:t>
+      </w:r>
+      <w:proofErr w:type="spellEnd"/>
+      <w:r>
+        <w:rPr>
+          <w:b/>
+          <w:sz w:val="24"/>
+        </w:rPr>
+        <w:t xml:space="preserve"> </w:t>
+      </w:r>
+      <w:proofErr w:type="spellStart"/>
+      <w:r>
+        <w:rPr>
+          <w:b/>
+          <w:sz w:val="24"/>
+        </w:rPr>
+        <w:t>Object</w:t>
+      </w:r>
+      <w:proofErr w:type="spellEnd"/>
+    </w:p>
+    <w:p>
+      <w:pPr>
+        <w:rPr>
+          <w:sz w:val="24"/>
+        </w:rPr>
+      </w:pPr>
+      <w:r>
+        <w:rPr>
+          <w:sz w:val="24"/>
+        </w:rPr>
+        <w:t>Para crear el servicio</w:t>
+      </w:r>
+      <w:r>
+        <w:rPr>
+          <w:sz w:val="24"/>
+        </w:rPr>
+        <w:t xml:space="preserve">, necesitarás decirle a </w:t>
+      </w:r>
+      <w:proofErr w:type="spellStart"/>
+      <w:r>
+        <w:rPr>
+          <w:sz w:val="24"/>
+        </w:rPr>
+        <w:t>Kubernetes</w:t>
+      </w:r>
+      <w:proofErr w:type="spellEnd"/>
+      <w:r>
+        <w:rPr>
+          <w:sz w:val="24"/>
+        </w:rPr>
+        <w:t xml:space="preserve"> que exponga el </w:t>
+      </w:r>
+      <w:proofErr w:type="spellStart"/>
+      <w:r>
+        <w:rPr>
+          <w:sz w:val="24"/>
+        </w:rPr>
+        <w:t>ReplicationController</w:t>
+      </w:r>
+      <w:proofErr w:type="spellEnd"/>
+      <w:r>
+        <w:rPr>
+          <w:sz w:val="24"/>
+        </w:rPr>
+        <w:t xml:space="preserve"> que creamos antes.</w:t>
+      </w:r>
+    </w:p>
+    <w:p>
+      <w:pPr>
+        <w:rPr>
+          <w:b/>
+          <w:sz w:val="24"/>
+        </w:rPr>
+      </w:pPr>
+      <w:r>
+        <w:rPr>
+          <w:b/>
+          <w:sz w:val="24"/>
+        </w:rPr>
+        <w:t xml:space="preserve">$ </w:t>
+      </w:r>
+      <w:proofErr w:type="spellStart"/>
+      <w:r>
+        <w:rPr>
+          <w:b/>
+          <w:sz w:val="24"/>
+        </w:rPr>
+        <w:t>kubectl</w:t>
+      </w:r>
+      <w:proofErr w:type="spellEnd"/>
+      <w:r>
+        <w:rPr>
+          <w:b/>
+          <w:sz w:val="24"/>
+        </w:rPr>
+        <w:t xml:space="preserve"> </w:t>
+      </w:r>
+      <w:proofErr w:type="spellStart"/>
+      <w:r>
+        <w:rPr>
+          <w:b/>
+          <w:sz w:val="24"/>
+        </w:rPr>
+        <w:t>expose</w:t>
+      </w:r>
+      <w:proofErr w:type="spellEnd"/>
+      <w:r>
+        <w:rPr>
+          <w:b/>
+          <w:sz w:val="24"/>
+        </w:rPr>
+        <w:t xml:space="preserve"> </w:t>
+      </w:r>
+      <w:proofErr w:type="spellStart"/>
+      <w:r>
+        <w:rPr>
+          <w:b/>
+          <w:sz w:val="24"/>
+        </w:rPr>
+        <w:t>rc</w:t>
+      </w:r>
+      <w:proofErr w:type="spellEnd"/>
+      <w:r>
+        <w:rPr>
+          <w:b/>
+          <w:sz w:val="24"/>
+        </w:rPr>
+        <w:t xml:space="preserve"> </w:t>
+      </w:r>
+      <w:proofErr w:type="spellStart"/>
+      <w:r>
+        <w:rPr>
+          <w:b/>
+          <w:sz w:val="24"/>
+        </w:rPr>
+        <w:t>kubia</w:t>
+      </w:r>
+      <w:proofErr w:type="spellEnd"/>
+      <w:r>
+        <w:rPr>
+          <w:b/>
+          <w:sz w:val="24"/>
+        </w:rPr>
+        <w:t xml:space="preserve"> --</w:t>
+      </w:r>
+      <w:proofErr w:type="spellStart"/>
+      <w:r>
+        <w:rPr>
+          <w:b/>
+          <w:sz w:val="24"/>
+        </w:rPr>
+        <w:t>type</w:t>
+      </w:r>
+      <w:proofErr w:type="spellEnd"/>
+      <w:r>
+        <w:rPr>
+          <w:b/>
+          <w:sz w:val="24"/>
+        </w:rPr>
+        <w:t>=</w:t>
+      </w:r>
+      <w:proofErr w:type="spellStart"/>
+      <w:r>
+        <w:rPr>
+          <w:b/>
+          <w:sz w:val="24"/>
+        </w:rPr>
+        <w:t>LoadBalancer</w:t>
+      </w:r>
+      <w:proofErr w:type="spellEnd"/>
+      <w:r>
+        <w:rPr>
+          <w:b/>
+          <w:sz w:val="24"/>
+        </w:rPr>
+        <w:t xml:space="preserve"> --</w:t>
+      </w:r>
+      <w:proofErr w:type="spellStart"/>
+      <w:r>
+        <w:rPr>
+          <w:b/>
+          <w:sz w:val="24"/>
+        </w:rPr>
+        <w:t>name</w:t>
+      </w:r>
+      <w:proofErr w:type="spellEnd"/>
+      <w:r>
+        <w:rPr>
+          <w:b/>
+          <w:sz w:val="24"/>
+        </w:rPr>
+        <w:t xml:space="preserve"> </w:t>
+      </w:r>
+      <w:proofErr w:type="spellStart"/>
+      <w:r>
+        <w:rPr>
+          <w:b/>
+          <w:sz w:val="24"/>
+        </w:rPr>
+        <w:t>kubia</w:t>
+      </w:r>
+      <w:proofErr w:type="spellEnd"/>
+      <w:r>
+        <w:rPr>
+          <w:b/>
+          <w:sz w:val="24"/>
+        </w:rPr>
+        <w:t>-http</w:t>
+      </w:r>
+    </w:p>
+    <w:p>
+      <w:pPr>
+        <w:rPr>
+          <w:sz w:val="24"/>
+        </w:rPr>
+      </w:pPr>
+      <w:r>
+        <w:rPr>
+          <w:sz w:val="24"/>
+        </w:rPr>
+        <w:t xml:space="preserve">Con esto, hemos expuesto un servicio llamado </w:t>
+      </w:r>
+      <w:proofErr w:type="spellStart"/>
+      <w:r>
+        <w:rPr>
+          <w:sz w:val="24"/>
+        </w:rPr>
+        <w:t>kubia</w:t>
+      </w:r>
+      <w:proofErr w:type="spellEnd"/>
+      <w:r>
+        <w:rPr>
+          <w:sz w:val="24"/>
+        </w:rPr>
+        <w:t>-http.</w:t>
+      </w:r>
+      <w:r>
+        <w:rPr>
+          <w:sz w:val="24"/>
+        </w:rPr>
+        <w:t xml:space="preserve"> Podemos hacer </w:t>
+      </w:r>
+      <w:r>
+        <w:rPr>
+          <w:b/>
+          <w:sz w:val="24"/>
+        </w:rPr>
+        <w:t xml:space="preserve">$ </w:t>
+      </w:r>
+      <w:proofErr w:type="spellStart"/>
+      <w:r>
+        <w:rPr>
+          <w:b/>
+          <w:sz w:val="24"/>
+        </w:rPr>
+        <w:t>kubectl</w:t>
+      </w:r>
+      <w:proofErr w:type="spellEnd"/>
+      <w:r>
+        <w:rPr>
+          <w:b/>
+          <w:sz w:val="24"/>
+        </w:rPr>
+        <w:t xml:space="preserve"> </w:t>
+      </w:r>
+      <w:proofErr w:type="spellStart"/>
+      <w:r>
+        <w:rPr>
+          <w:b/>
+          <w:sz w:val="24"/>
+        </w:rPr>
+        <w:t>get</w:t>
+      </w:r>
+      <w:proofErr w:type="spellEnd"/>
+      <w:r>
+        <w:rPr>
+          <w:b/>
+          <w:sz w:val="24"/>
+        </w:rPr>
+        <w:t xml:space="preserve"> </w:t>
+      </w:r>
+      <w:proofErr w:type="spellStart"/>
+      <w:r>
+        <w:rPr>
+          <w:b/>
+          <w:sz w:val="24"/>
+        </w:rPr>
+        <w:t>services</w:t>
+      </w:r>
+      <w:proofErr w:type="spellEnd"/>
+      <w:r>
+        <w:rPr>
+          <w:b/>
+          <w:sz w:val="24"/>
+        </w:rPr>
+        <w:t xml:space="preserve"> </w:t>
+      </w:r>
+      <w:r>
+        <w:rPr>
+          <w:sz w:val="24"/>
+        </w:rPr>
+        <w:t>para verlo. Como puedes ver, el nuevo servicio aún no tiene una IP externa. Esto se debe a que tarda un tiempo.</w:t>
+      </w:r>
+    </w:p>
+    <w:p>
+      <w:pPr>
+        <w:rPr>
+          <w:sz w:val="24"/>
+        </w:rPr>
+      </w:pPr>
+      <w:r>
+        <w:rPr>
+          <w:sz w:val="24"/>
+        </w:rPr>
+        <w:t xml:space="preserve">Una vez esperado un tiempo, podemos ver que nuestra aplicación es accesible desde </w:t>
+      </w:r>
+      <w:hyperlink r:id="rId16" w:history="1">
+        <w:r>
+          <w:rPr>
+            <w:rStyle w:val="Hipervnculo"/>
+            <w:b/>
+            <w:sz w:val="24"/>
+          </w:rPr>
+          <w:t>http://104.155.74.57:8080</w:t>
+        </w:r>
+      </w:hyperlink>
+      <w:r>
+        <w:rPr>
+          <w:b/>
+          <w:sz w:val="24"/>
+        </w:rPr>
+        <w:t xml:space="preserve"> </w:t>
+      </w:r>
+      <w:r>
+        <w:rPr>
+          <w:sz w:val="24"/>
+        </w:rPr>
+        <w:t>en todo el mundo (IP de ejemplo).</w:t>
+      </w:r>
+    </w:p>
+    <w:p>
+      <w:pPr>
+        <w:rPr>
+          <w:b/>
+          <w:sz w:val="24"/>
+        </w:rPr>
+      </w:pPr>
+      <w:r>
+        <w:rPr>
+          <w:b/>
+          <w:sz w:val="24"/>
+        </w:rPr>
+        <w:t xml:space="preserve">$ </w:t>
+      </w:r>
+      <w:proofErr w:type="spellStart"/>
+      <w:r>
+        <w:rPr>
+          <w:b/>
+          <w:sz w:val="24"/>
+        </w:rPr>
+        <w:t>curl</w:t>
+      </w:r>
+      <w:proofErr w:type="spellEnd"/>
+      <w:r>
+        <w:rPr>
+          <w:b/>
+          <w:sz w:val="24"/>
+        </w:rPr>
+        <w:t xml:space="preserve"> </w:t>
+      </w:r>
+      <w:r>
+        <w:rPr>
+          <w:b/>
+          <w:sz w:val="24"/>
+        </w:rPr>
+        <w:t>104.155.74.57:8080</w:t>
+      </w:r>
+    </w:p>
+    <w:p>
+      <w:pPr>
+        <w:rPr>
+          <w:sz w:val="24"/>
+        </w:rPr>
+      </w:pPr>
+    </w:p>
+    <w:p>
+      <w:pPr>
+        <w:rPr>
+          <w:sz w:val="24"/>
+        </w:rPr>
+      </w:pPr>
+    </w:p>
     <w:sectPr>
       <w:pgSz w:w="11906" w:h="16838"/>
       <w:pgMar w:top="1417" w:right="1701" w:bottom="1417" w:left="1701" w:header="708" w:footer="708" w:gutter="0"/>
@@ -6054,6 +8650,118 @@
     </w:lvl>
   </w:abstractNum>
   <w:abstractNum w:abstractNumId="2" w15:restartNumberingAfterBreak="0">
+    <w:nsid w:val="45187D14"/>
+    <w:multiLevelType w:val="hybridMultilevel"/>
+    <w:tmpl w:val="0680D34A"/>
+    <w:lvl w:ilvl="0" w:tplc="BDE21D08">
+      <w:numFmt w:val="bullet"/>
+      <w:lvlText w:val=""/>
+      <w:lvlJc w:val="left"/>
+      <w:pPr>
+        <w:ind w:left="720" w:hanging="360"/>
+      </w:pPr>
+      <w:rPr>
+        <w:rFonts w:ascii="Symbol" w:eastAsiaTheme="minorHAnsi" w:hAnsi="Symbol" w:cstheme="minorBidi" w:hint="default"/>
+      </w:rPr>
+    </w:lvl>
+    <w:lvl w:ilvl="1" w:tplc="0C0A0003" w:tentative="1">
+      <w:start w:val="1"/>
+      <w:numFmt w:val="bullet"/>
+      <w:lvlText w:val="o"/>
+      <w:lvlJc w:val="left"/>
+      <w:pPr>
+        <w:ind w:left="1440" w:hanging="360"/>
+      </w:pPr>
+      <w:rPr>
+        <w:rFonts w:ascii="Courier New" w:hAnsi="Courier New" w:cs="Courier New" w:hint="default"/>
+      </w:rPr>
+    </w:lvl>
+    <w:lvl w:ilvl="2" w:tplc="0C0A0005" w:tentative="1">
+      <w:start w:val="1"/>
+      <w:numFmt w:val="bullet"/>
+      <w:lvlText w:val=""/>
+      <w:lvlJc w:val="left"/>
+      <w:pPr>
+        <w:ind w:left="2160" w:hanging="360"/>
+      </w:pPr>
+      <w:rPr>
+        <w:rFonts w:ascii="Wingdings" w:hAnsi="Wingdings" w:hint="default"/>
+      </w:rPr>
+    </w:lvl>
+    <w:lvl w:ilvl="3" w:tplc="0C0A0001" w:tentative="1">
+      <w:start w:val="1"/>
+      <w:numFmt w:val="bullet"/>
+      <w:lvlText w:val=""/>
+      <w:lvlJc w:val="left"/>
+      <w:pPr>
+        <w:ind w:left="2880" w:hanging="360"/>
+      </w:pPr>
+      <w:rPr>
+        <w:rFonts w:ascii="Symbol" w:hAnsi="Symbol" w:hint="default"/>
+      </w:rPr>
+    </w:lvl>
+    <w:lvl w:ilvl="4" w:tplc="0C0A0003" w:tentative="1">
+      <w:start w:val="1"/>
+      <w:numFmt w:val="bullet"/>
+      <w:lvlText w:val="o"/>
+      <w:lvlJc w:val="left"/>
+      <w:pPr>
+        <w:ind w:left="3600" w:hanging="360"/>
+      </w:pPr>
+      <w:rPr>
+        <w:rFonts w:ascii="Courier New" w:hAnsi="Courier New" w:cs="Courier New" w:hint="default"/>
+      </w:rPr>
+    </w:lvl>
+    <w:lvl w:ilvl="5" w:tplc="0C0A0005" w:tentative="1">
+      <w:start w:val="1"/>
+      <w:numFmt w:val="bullet"/>
+      <w:lvlText w:val=""/>
+      <w:lvlJc w:val="left"/>
+      <w:pPr>
+        <w:ind w:left="4320" w:hanging="360"/>
+      </w:pPr>
+      <w:rPr>
+        <w:rFonts w:ascii="Wingdings" w:hAnsi="Wingdings" w:hint="default"/>
+      </w:rPr>
+    </w:lvl>
+    <w:lvl w:ilvl="6" w:tplc="0C0A0001" w:tentative="1">
+      <w:start w:val="1"/>
+      <w:numFmt w:val="bullet"/>
+      <w:lvlText w:val=""/>
+      <w:lvlJc w:val="left"/>
+      <w:pPr>
+        <w:ind w:left="5040" w:hanging="360"/>
+      </w:pPr>
+      <w:rPr>
+        <w:rFonts w:ascii="Symbol" w:hAnsi="Symbol" w:hint="default"/>
+      </w:rPr>
+    </w:lvl>
+    <w:lvl w:ilvl="7" w:tplc="0C0A0003" w:tentative="1">
+      <w:start w:val="1"/>
+      <w:numFmt w:val="bullet"/>
+      <w:lvlText w:val="o"/>
+      <w:lvlJc w:val="left"/>
+      <w:pPr>
+        <w:ind w:left="5760" w:hanging="360"/>
+      </w:pPr>
+      <w:rPr>
+        <w:rFonts w:ascii="Courier New" w:hAnsi="Courier New" w:cs="Courier New" w:hint="default"/>
+      </w:rPr>
+    </w:lvl>
+    <w:lvl w:ilvl="8" w:tplc="0C0A0005" w:tentative="1">
+      <w:start w:val="1"/>
+      <w:numFmt w:val="bullet"/>
+      <w:lvlText w:val=""/>
+      <w:lvlJc w:val="left"/>
+      <w:pPr>
+        <w:ind w:left="6480" w:hanging="360"/>
+      </w:pPr>
+      <w:rPr>
+        <w:rFonts w:ascii="Wingdings" w:hAnsi="Wingdings" w:hint="default"/>
+      </w:rPr>
+    </w:lvl>
+  </w:abstractNum>
+  <w:abstractNum w:abstractNumId="3" w15:restartNumberingAfterBreak="0">
     <w:nsid w:val="4DD819D1"/>
     <w:multiLevelType w:val="hybridMultilevel"/>
     <w:tmpl w:val="5DA4DBAE"/>
@@ -6142,7 +8850,7 @@
       </w:pPr>
     </w:lvl>
   </w:abstractNum>
-  <w:abstractNum w:abstractNumId="3" w15:restartNumberingAfterBreak="0">
+  <w:abstractNum w:abstractNumId="4" w15:restartNumberingAfterBreak="0">
     <w:nsid w:val="5A901BC3"/>
     <w:multiLevelType w:val="hybridMultilevel"/>
     <w:tmpl w:val="7FE4E070"/>
@@ -6255,7 +8963,7 @@
     </w:lvl>
   </w:abstractNum>
   <w:num w:numId="1">
-    <w:abstractNumId w:val="2"/>
+    <w:abstractNumId w:val="3"/>
   </w:num>
   <w:num w:numId="2">
     <w:abstractNumId w:val="0"/>
@@ -6264,7 +8972,10 @@
     <w:abstractNumId w:val="1"/>
   </w:num>
   <w:num w:numId="4">
-    <w:abstractNumId w:val="3"/>
+    <w:abstractNumId w:val="4"/>
+  </w:num>
+  <w:num w:numId="5">
+    <w:abstractNumId w:val="2"/>
   </w:num>
 </w:numbering>
 </file>
@@ -6671,7 +9382,6 @@
   <w:style w:type="character" w:default="1" w:styleId="Fuentedeprrafopredeter">
     <w:name w:val="Default Paragraph Font"/>
     <w:uiPriority w:val="1"/>
-    <w:semiHidden/>
     <w:unhideWhenUsed/>
   </w:style>
   <w:style w:type="table" w:default="1" w:styleId="Tablanormal">
@@ -6710,7 +9420,6 @@
     <w:name w:val="Hyperlink"/>
     <w:basedOn w:val="Fuentedeprrafopredeter"/>
     <w:uiPriority w:val="99"/>
-    <w:semiHidden/>
     <w:unhideWhenUsed/>
     <w:rsid w:val="00DE703E"/>
     <w:rPr>
@@ -6791,6 +9500,30 @@
     <w:link w:val="Piedepgina"/>
     <w:uiPriority w:val="99"/>
     <w:rsid w:val="00822D63"/>
+  </w:style>
+  <w:style w:type="character" w:styleId="Mencinsinresolver">
+    <w:name w:val="Unresolved Mention"/>
+    <w:basedOn w:val="Fuentedeprrafopredeter"/>
+    <w:uiPriority w:val="99"/>
+    <w:semiHidden/>
+    <w:unhideWhenUsed/>
+    <w:rsid w:val="00722252"/>
+    <w:rPr>
+      <w:color w:val="605E5C"/>
+      <w:shd w:val="clear" w:color="auto" w:fill="E1DFDD"/>
+    </w:rPr>
+  </w:style>
+  <w:style w:type="character" w:styleId="Hipervnculovisitado">
+    <w:name w:val="FollowedHyperlink"/>
+    <w:basedOn w:val="Fuentedeprrafopredeter"/>
+    <w:uiPriority w:val="99"/>
+    <w:semiHidden/>
+    <w:unhideWhenUsed/>
+    <w:rsid w:val="00B5004D"/>
+    <w:rPr>
+      <w:color w:val="954F72" w:themeColor="followedHyperlink"/>
+      <w:u w:val="single"/>
+    </w:rPr>
   </w:style>
 </w:styles>
 </file>
@@ -7095,7 +9828,7 @@
 </file>
 
 <file path=customXml/itemProps1.xml><?xml version="1.0" encoding="utf-8"?>
-<ds:datastoreItem xmlns:ds="http://schemas.openxmlformats.org/officeDocument/2006/customXml" ds:itemID="{2DD4A6D2-16B0-4EA7-B001-A341B1095296}">
+<ds:datastoreItem xmlns:ds="http://schemas.openxmlformats.org/officeDocument/2006/customXml" ds:itemID="{712D9B91-94B4-4BB8-8E5A-A7E583C5B8A9}">
   <ds:schemaRefs>
     <ds:schemaRef ds:uri="http://schemas.openxmlformats.org/officeDocument/2006/bibliography"/>
   </ds:schemaRefs>

</xml_diff>